<commit_message>
Q5 fixed Q2 edited
</commit_message>
<xml_diff>
--- a/HW4/ML-EX4.docx
+++ b/HW4/ML-EX4.docx
@@ -1,10 +1,10 @@
 
 <file path=word/document.xml><?xml version="1.0" encoding="utf-8"?>
-<w:document xmlns:wpc="http://schemas.microsoft.com/office/word/2010/wordprocessingCanvas" xmlns:cx="http://schemas.microsoft.com/office/drawing/2014/chartex" xmlns:cx1="http://schemas.microsoft.com/office/drawing/2015/9/8/chartex" xmlns:cx2="http://schemas.microsoft.com/office/drawing/2015/10/21/chartex" xmlns:cx3="http://schemas.microsoft.com/office/drawing/2016/5/9/chartex" xmlns:cx4="http://schemas.microsoft.com/office/drawing/2016/5/10/chartex" xmlns:cx5="http://schemas.microsoft.com/office/drawing/2016/5/11/chartex" xmlns:mc="http://schemas.openxmlformats.org/markup-compatibility/2006" xmlns:o="urn:schemas-microsoft-com:office:office" xmlns:r="http://schemas.openxmlformats.org/officeDocument/2006/relationships" xmlns:m="http://schemas.openxmlformats.org/officeDocument/2006/math" xmlns:v="urn:schemas-microsoft-com:vml" xmlns:wp14="http://schemas.microsoft.com/office/word/2010/wordprocessingDrawing" xmlns:wp="http://schemas.openxmlformats.org/drawingml/2006/wordprocessingDrawing" xmlns:w10="urn:schemas-microsoft-com:office:word" xmlns:w="http://schemas.openxmlformats.org/wordprocessingml/2006/main" xmlns:w14="http://schemas.microsoft.com/office/word/2010/wordml" xmlns:w15="http://schemas.microsoft.com/office/word/2012/wordml" xmlns:w16se="http://schemas.microsoft.com/office/word/2015/wordml/symex" xmlns:wpg="http://schemas.microsoft.com/office/word/2010/wordprocessingGroup" xmlns:wpi="http://schemas.microsoft.com/office/word/2010/wordprocessingInk" xmlns:wne="http://schemas.microsoft.com/office/word/2006/wordml" xmlns:wps="http://schemas.microsoft.com/office/word/2010/wordprocessingShape" mc:Ignorable="w14 w15 w16se wp14">
+<w:document xmlns:ve="http://schemas.openxmlformats.org/markup-compatibility/2006" xmlns:o="urn:schemas-microsoft-com:office:office" xmlns:r="http://schemas.openxmlformats.org/officeDocument/2006/relationships" xmlns:m="http://schemas.openxmlformats.org/officeDocument/2006/math" xmlns:v="urn:schemas-microsoft-com:vml" xmlns:wp="http://schemas.openxmlformats.org/drawingml/2006/wordprocessingDrawing" xmlns:w10="urn:schemas-microsoft-com:office:word" xmlns:w="http://schemas.openxmlformats.org/wordprocessingml/2006/main" xmlns:wne="http://schemas.microsoft.com/office/word/2006/wordml">
   <w:body>
     <w:p>
       <w:pPr>
-        <w:pStyle w:val="Title"/>
+        <w:pStyle w:val="a3"/>
         <w:bidi/>
         <w:jc w:val="center"/>
         <w:rPr>
@@ -20,7 +20,7 @@
     </w:p>
     <w:p>
       <w:pPr>
-        <w:pStyle w:val="Subtitle"/>
+        <w:pStyle w:val="a5"/>
         <w:bidi/>
         <w:jc w:val="center"/>
       </w:pPr>
@@ -30,7 +30,7 @@
     </w:p>
     <w:p>
       <w:pPr>
-        <w:pStyle w:val="Subtitle"/>
+        <w:pStyle w:val="a5"/>
         <w:bidi/>
         <w:jc w:val="center"/>
       </w:pPr>
@@ -56,7 +56,7 @@
     </w:p>
     <w:p>
       <w:pPr>
-        <w:pStyle w:val="Subtitle"/>
+        <w:pStyle w:val="a5"/>
         <w:bidi/>
         <w:jc w:val="center"/>
       </w:pPr>
@@ -109,7 +109,7 @@
     </w:p>
     <w:p>
       <w:pPr>
-        <w:pStyle w:val="ListParagraph"/>
+        <w:pStyle w:val="aa"/>
         <w:numPr>
           <w:ilvl w:val="0"/>
           <w:numId w:val="21"/>
@@ -238,7 +238,7 @@
     </w:p>
     <w:p>
       <w:pPr>
-        <w:pStyle w:val="ListParagraph"/>
+        <w:pStyle w:val="aa"/>
         <w:rPr>
           <w:rFonts w:eastAsiaTheme="minorEastAsia"/>
         </w:rPr>
@@ -2735,7 +2735,7 @@
     </w:p>
     <w:p>
       <w:pPr>
-        <w:pStyle w:val="ListParagraph"/>
+        <w:pStyle w:val="aa"/>
         <w:numPr>
           <w:ilvl w:val="0"/>
           <w:numId w:val="21"/>
@@ -4384,7 +4384,7 @@
     </w:p>
     <w:p>
       <w:pPr>
-        <w:pStyle w:val="ListParagraph"/>
+        <w:pStyle w:val="aa"/>
         <w:numPr>
           <w:ilvl w:val="0"/>
           <w:numId w:val="22"/>
@@ -4396,7 +4396,7 @@
     </w:p>
     <w:p>
       <w:pPr>
-        <w:pStyle w:val="ListParagraph"/>
+        <w:pStyle w:val="aa"/>
         <w:numPr>
           <w:ilvl w:val="0"/>
           <w:numId w:val="22"/>
@@ -4408,7 +4408,7 @@
     </w:p>
     <w:p>
       <w:pPr>
-        <w:pStyle w:val="ListParagraph"/>
+        <w:pStyle w:val="aa"/>
         <w:rPr>
           <w:rFonts w:eastAsiaTheme="minorEastAsia"/>
         </w:rPr>
@@ -4839,7 +4839,7 @@
     </w:p>
     <w:p>
       <w:pPr>
-        <w:pStyle w:val="ListParagraph"/>
+        <w:pStyle w:val="aa"/>
       </w:pPr>
       <w:r>
         <w:rPr>
@@ -6114,7 +6114,7 @@
         </m:nary>
         <m:rad>
           <m:radPr>
-            <m:degHide m:val="1"/>
+            <m:degHide m:val="on"/>
             <m:ctrlPr>
               <w:rPr>
                 <w:rFonts w:ascii="Cambria Math" w:eastAsiaTheme="minorEastAsia" w:hAnsi="Cambria Math"/>
@@ -6494,7 +6494,7 @@
         </m:limLow>
         <m:rad>
           <m:radPr>
-            <m:degHide m:val="1"/>
+            <m:degHide m:val="on"/>
             <m:ctrlPr>
               <w:rPr>
                 <w:rFonts w:ascii="Cambria Math" w:eastAsiaTheme="minorEastAsia" w:hAnsi="Cambria Math"/>
@@ -6610,7 +6610,7 @@
             </m:r>
             <m:rad>
               <m:radPr>
-                <m:degHide m:val="1"/>
+                <m:degHide m:val="on"/>
                 <m:ctrlPr>
                   <w:rPr>
                     <w:rFonts w:ascii="Cambria Math" w:eastAsiaTheme="minorEastAsia" w:hAnsi="Cambria Math"/>
@@ -7150,7 +7150,7 @@
           <m:num>
             <m:rad>
               <m:radPr>
-                <m:degHide m:val="1"/>
+                <m:degHide m:val="on"/>
                 <m:ctrlPr>
                   <w:rPr>
                     <w:rFonts w:ascii="Cambria Math" w:hAnsi="Cambria Math"/>
@@ -7256,7 +7256,7 @@
             </m:sSub>
             <m:rad>
               <m:radPr>
-                <m:degHide m:val="1"/>
+                <m:degHide m:val="on"/>
                 <m:ctrlPr>
                   <w:rPr>
                     <w:rFonts w:ascii="Cambria Math" w:hAnsi="Cambria Math"/>
@@ -7344,7 +7344,7 @@
     </w:p>
     <w:p>
       <w:pPr>
-        <w:pStyle w:val="ListParagraph"/>
+        <w:pStyle w:val="aa"/>
         <w:numPr>
           <w:ilvl w:val="0"/>
           <w:numId w:val="22"/>
@@ -7422,7 +7422,7 @@
     </w:p>
     <w:p>
       <w:pPr>
-        <w:pStyle w:val="ListParagraph"/>
+        <w:pStyle w:val="aa"/>
         <w:rPr>
           <w:rFonts w:eastAsiaTheme="minorEastAsia"/>
         </w:rPr>
@@ -7873,7 +7873,7 @@
     </w:p>
     <w:p>
       <w:pPr>
-        <w:pStyle w:val="ListParagraph"/>
+        <w:pStyle w:val="aa"/>
         <w:rPr>
           <w:rFonts w:eastAsiaTheme="minorEastAsia"/>
         </w:rPr>
@@ -7935,19 +7935,11 @@
         </w:rPr>
         <w:t xml:space="preserve"> is a class of weak lea</w:t>
       </w:r>
-      <w:proofErr w:type="spellStart"/>
       <w:r>
         <w:rPr>
           <w:rFonts w:eastAsiaTheme="minorEastAsia"/>
         </w:rPr>
-        <w:t>rners</w:t>
-      </w:r>
-      <w:proofErr w:type="spellEnd"/>
-      <w:r>
-        <w:rPr>
-          <w:rFonts w:eastAsiaTheme="minorEastAsia"/>
-        </w:rPr>
-        <w:t xml:space="preserve">, by the definition of </w:t>
+        <w:t xml:space="preserve">rners, by the definition of </w:t>
       </w:r>
       <w:proofErr w:type="spellStart"/>
       <w:r>
@@ -7972,7 +7964,7 @@
     </w:p>
     <w:p>
       <w:pPr>
-        <w:pStyle w:val="ListParagraph"/>
+        <w:pStyle w:val="aa"/>
         <w:rPr>
           <w:rFonts w:eastAsiaTheme="minorEastAsia"/>
         </w:rPr>
@@ -8084,6 +8076,12 @@
         <w:rPr>
           <w:rFonts w:eastAsiaTheme="minorEastAsia"/>
         </w:rPr>
+        <w:t xml:space="preserve"> (which gives the minimal error probability)</w:t>
+      </w:r>
+      <w:r>
+        <w:rPr>
+          <w:rFonts w:eastAsiaTheme="minorEastAsia"/>
+        </w:rPr>
         <w:t xml:space="preserve">, </w:t>
       </w:r>
       <w:r>
@@ -8145,21 +8143,53 @@
         <w:rPr>
           <w:rFonts w:eastAsiaTheme="minorEastAsia"/>
         </w:rPr>
-        <w:t xml:space="preserve"> the </w:t>
-      </w:r>
-      <m:oMath>
-        <m:r>
-          <w:rPr>
-            <w:rFonts w:ascii="Cambria Math" w:eastAsiaTheme="minorEastAsia" w:hAnsi="Cambria Math"/>
-          </w:rPr>
-          <m:t>δ</m:t>
-        </m:r>
-      </m:oMath>
+        <w:t xml:space="preserve"> chosen by the </w:t>
+      </w:r>
+      <w:proofErr w:type="spellStart"/>
       <w:r>
         <w:rPr>
           <w:rFonts w:eastAsiaTheme="minorEastAsia"/>
         </w:rPr>
-        <w:t xml:space="preserve"> parameter is zero. </w:t>
+        <w:t>AdaBoost</w:t>
+      </w:r>
+      <w:proofErr w:type="spellEnd"/>
+      <w:r>
+        <w:rPr>
+          <w:rFonts w:eastAsiaTheme="minorEastAsia"/>
+        </w:rPr>
+        <w:t xml:space="preserve"> algorithm</w:t>
+      </w:r>
+      <w:r>
+        <w:rPr>
+          <w:rFonts w:eastAsiaTheme="minorEastAsia"/>
+        </w:rPr>
+        <w:t xml:space="preserve"> the </w:t>
+      </w:r>
+      <m:oMath>
+        <m:r>
+          <w:rPr>
+            <w:rFonts w:ascii="Cambria Math" w:eastAsiaTheme="minorEastAsia" w:hAnsi="Cambria Math"/>
+          </w:rPr>
+          <m:t>δ</m:t>
+        </m:r>
+      </m:oMath>
+      <w:r>
+        <w:rPr>
+          <w:rFonts w:eastAsiaTheme="minorEastAsia"/>
+        </w:rPr>
+        <w:t xml:space="preserve"> parameter is </w:t>
+      </w:r>
+      <w:r>
+        <w:rPr>
+          <w:rFonts w:eastAsiaTheme="minorEastAsia"/>
+        </w:rPr>
+        <w:t xml:space="preserve">effectively </w:t>
+      </w:r>
+      <w:r>
+        <w:rPr>
+          <w:rFonts w:eastAsiaTheme="minorEastAsia"/>
+        </w:rPr>
+        <w:t xml:space="preserve">zero. </w:t>
       </w:r>
       <w:r>
         <w:rPr>
@@ -8455,7 +8485,7 @@
     </w:p>
     <w:p>
       <w:pPr>
-        <w:pStyle w:val="ListParagraph"/>
+        <w:pStyle w:val="aa"/>
         <w:numPr>
           <w:ilvl w:val="0"/>
           <w:numId w:val="20"/>
@@ -8829,7 +8859,7 @@
     </w:p>
     <w:p>
       <w:pPr>
-        <w:pStyle w:val="ListParagraph"/>
+        <w:pStyle w:val="aa"/>
         <w:rPr>
           <w:rFonts w:ascii="Cambria Math" w:eastAsiaTheme="minorEastAsia" w:hAnsi="Cambria Math"/>
           <w:i/>
@@ -11149,7 +11179,7 @@
     </w:p>
     <w:p>
       <w:pPr>
-        <w:pStyle w:val="ListParagraph"/>
+        <w:pStyle w:val="aa"/>
         <w:numPr>
           <w:ilvl w:val="0"/>
           <w:numId w:val="20"/>
@@ -11298,7 +11328,7 @@
     </w:p>
     <w:p>
       <w:pPr>
-        <w:pStyle w:val="ListParagraph"/>
+        <w:pStyle w:val="aa"/>
         <w:rPr>
           <w:rFonts w:eastAsiaTheme="minorEastAsia"/>
         </w:rPr>
@@ -11703,7 +11733,7 @@
     </w:p>
     <w:p>
       <w:pPr>
-        <w:pStyle w:val="ListParagraph"/>
+        <w:pStyle w:val="aa"/>
         <w:rPr>
           <w:rFonts w:eastAsiaTheme="minorEastAsia"/>
         </w:rPr>
@@ -12044,7 +12074,7 @@
     </w:p>
     <w:p>
       <w:pPr>
-        <w:pStyle w:val="ListParagraph"/>
+        <w:pStyle w:val="aa"/>
       </w:pPr>
       <w:r>
         <w:t>Hence:</w:t>
@@ -12052,7 +12082,7 @@
     </w:p>
     <w:p>
       <w:pPr>
-        <w:pStyle w:val="ListParagraph"/>
+        <w:pStyle w:val="aa"/>
         <w:rPr>
           <w:rFonts w:eastAsiaTheme="minorEastAsia"/>
         </w:rPr>
@@ -13035,7 +13065,7 @@
     </w:p>
     <w:p>
       <w:pPr>
-        <w:pStyle w:val="ListParagraph"/>
+        <w:pStyle w:val="aa"/>
       </w:pPr>
       <w:r>
         <w:t>F</w:t>
@@ -13100,7 +13130,7 @@
     </w:p>
     <w:p>
       <w:pPr>
-        <w:pStyle w:val="ListParagraph"/>
+        <w:pStyle w:val="aa"/>
       </w:pPr>
       <m:oMathPara>
         <m:oMath>
@@ -13529,7 +13559,7 @@
     </w:p>
     <w:p>
       <w:pPr>
-        <w:pStyle w:val="ListParagraph"/>
+        <w:pStyle w:val="aa"/>
       </w:pPr>
       <w:r>
         <w:t>Which can be rewritten as:</w:t>
@@ -13537,7 +13567,7 @@
     </w:p>
     <w:p>
       <w:pPr>
-        <w:pStyle w:val="ListParagraph"/>
+        <w:pStyle w:val="aa"/>
       </w:pPr>
       <m:oMathPara>
         <m:oMath>
@@ -13928,7 +13958,7 @@
     </w:p>
     <w:p>
       <w:pPr>
-        <w:pStyle w:val="ListParagraph"/>
+        <w:pStyle w:val="aa"/>
       </w:pPr>
       <w:r>
         <w:t xml:space="preserve">Multiply both </w:t>
@@ -14017,12 +14047,12 @@
     </w:p>
     <w:p>
       <w:pPr>
-        <w:pStyle w:val="ListParagraph"/>
+        <w:pStyle w:val="aa"/>
       </w:pPr>
     </w:p>
     <w:p>
       <w:pPr>
-        <w:pStyle w:val="ListParagraph"/>
+        <w:pStyle w:val="aa"/>
       </w:pPr>
       <m:oMathPara>
         <m:oMath>
@@ -14547,12 +14577,12 @@
     </w:p>
     <w:p>
       <w:pPr>
-        <w:pStyle w:val="ListParagraph"/>
+        <w:pStyle w:val="aa"/>
       </w:pPr>
     </w:p>
     <w:p>
       <w:pPr>
-        <w:pStyle w:val="ListParagraph"/>
+        <w:pStyle w:val="aa"/>
       </w:pPr>
       <w:r>
         <w:t>Which can be rewritten as:</w:t>
@@ -14560,7 +14590,7 @@
     </w:p>
     <w:p>
       <w:pPr>
-        <w:pStyle w:val="ListParagraph"/>
+        <w:pStyle w:val="aa"/>
       </w:pPr>
       <m:oMathPara>
         <m:oMath>
@@ -15009,7 +15039,7 @@
     </w:p>
     <w:p>
       <w:pPr>
-        <w:pStyle w:val="ListParagraph"/>
+        <w:pStyle w:val="aa"/>
       </w:pPr>
       <w:r>
         <w:t>Which</w:t>
@@ -15147,7 +15177,7 @@
     </w:p>
     <w:p>
       <w:pPr>
-        <w:pStyle w:val="ListParagraph"/>
+        <w:pStyle w:val="aa"/>
       </w:pPr>
       <w:r>
         <w:lastRenderedPageBreak/>
@@ -15226,12 +15256,12 @@
     </w:p>
     <w:p>
       <w:pPr>
-        <w:pStyle w:val="ListParagraph"/>
+        <w:pStyle w:val="aa"/>
       </w:pPr>
     </w:p>
     <w:p>
       <w:pPr>
-        <w:pStyle w:val="ListParagraph"/>
+        <w:pStyle w:val="aa"/>
       </w:pPr>
       <m:oMathPara>
         <m:oMath>
@@ -15330,7 +15360,7 @@
     </w:p>
     <w:p>
       <w:pPr>
-        <w:pStyle w:val="ListParagraph"/>
+        <w:pStyle w:val="aa"/>
         <w:rPr>
           <w:rFonts w:eastAsiaTheme="minorEastAsia"/>
         </w:rPr>
@@ -15470,7 +15500,7 @@
     </w:p>
     <w:p>
       <w:pPr>
-        <w:pStyle w:val="ListParagraph"/>
+        <w:pStyle w:val="aa"/>
       </w:pPr>
       <w:r>
         <w:t xml:space="preserve"> </w:t>
@@ -15478,7 +15508,7 @@
     </w:p>
     <w:p>
       <w:pPr>
-        <w:pStyle w:val="ListParagraph"/>
+        <w:pStyle w:val="aa"/>
       </w:pPr>
       <m:oMathPara>
         <m:oMath>
@@ -15894,7 +15924,7 @@
     </w:p>
     <w:p>
       <w:pPr>
-        <w:pStyle w:val="ListParagraph"/>
+        <w:pStyle w:val="aa"/>
         <w:rPr>
           <w:rFonts w:eastAsiaTheme="minorEastAsia"/>
         </w:rPr>
@@ -15957,10 +15987,7 @@
         <w:t xml:space="preserve"> and using our </w:t>
       </w:r>
       <w:r>
-        <w:t>orthonormality condition</w:t>
-      </w:r>
-      <w:r>
-        <w:t>,</w:t>
+        <w:t>orthonormality condition,</w:t>
       </w:r>
       <w:r>
         <w:rPr>
@@ -15977,7 +16004,7 @@
     </w:p>
     <w:p>
       <w:pPr>
-        <w:pStyle w:val="ListParagraph"/>
+        <w:pStyle w:val="aa"/>
       </w:pPr>
       <m:oMathPara>
         <m:oMath>
@@ -16211,7 +16238,7 @@
     </w:p>
     <w:p>
       <w:pPr>
-        <w:pStyle w:val="ListParagraph"/>
+        <w:pStyle w:val="aa"/>
       </w:pPr>
       <m:oMathPara>
         <m:oMath>
@@ -16344,7 +16371,7 @@
     </w:p>
     <w:p>
       <w:pPr>
-        <w:pStyle w:val="ListParagraph"/>
+        <w:pStyle w:val="aa"/>
         <w:rPr>
           <w:rFonts w:eastAsiaTheme="minorEastAsia"/>
         </w:rPr>
@@ -16415,7 +16442,7 @@
     </w:p>
     <w:p>
       <w:pPr>
-        <w:pStyle w:val="ListParagraph"/>
+        <w:pStyle w:val="aa"/>
         <w:numPr>
           <w:ilvl w:val="0"/>
           <w:numId w:val="20"/>
@@ -17266,7 +17293,6 @@
         </w:rPr>
         <w:t>. R</w:t>
       </w:r>
-      <w:proofErr w:type="spellStart"/>
       <w:r>
         <w:rPr>
           <w:rFonts w:eastAsiaTheme="minorEastAsia"/>
@@ -17279,7 +17305,6 @@
         </w:rPr>
         <w:t>ing</w:t>
       </w:r>
-      <w:proofErr w:type="spellEnd"/>
       <w:r>
         <w:rPr>
           <w:rFonts w:eastAsiaTheme="minorEastAsia"/>
@@ -17329,7 +17354,7 @@
     </w:p>
     <w:p>
       <w:pPr>
-        <w:pStyle w:val="ListParagraph"/>
+        <w:pStyle w:val="aa"/>
         <w:rPr>
           <w:b/>
           <w:bCs/>
@@ -23848,189 +23873,6 @@
         <w:rPr>
           <w:noProof/>
         </w:rPr>
-        <w:drawing>
-          <wp:inline distT="0" distB="0" distL="0" distR="0">
-            <wp:extent cx="3047316" cy="2294626"/>
-            <wp:effectExtent l="19050" t="0" r="684" b="0"/>
-            <wp:docPr id="1" name="תמונה 60" descr="C:\Users\dor\AppData\Local\Microsoft\Windows\INetCache\Content.Word\training error.png"/>
-            <wp:cNvGraphicFramePr>
-              <a:graphicFrameLocks xmlns:a="http://schemas.openxmlformats.org/drawingml/2006/main" noChangeAspect="1"/>
-            </wp:cNvGraphicFramePr>
-            <a:graphic xmlns:a="http://schemas.openxmlformats.org/drawingml/2006/main">
-              <a:graphicData uri="http://schemas.openxmlformats.org/drawingml/2006/picture">
-                <pic:pic xmlns:pic="http://schemas.openxmlformats.org/drawingml/2006/picture">
-                  <pic:nvPicPr>
-                    <pic:cNvPr id="0" name="Picture 60" descr="C:\Users\dor\AppData\Local\Microsoft\Windows\INetCache\Content.Word\training error.png"/>
-                    <pic:cNvPicPr>
-                      <a:picLocks noChangeAspect="1" noChangeArrowheads="1"/>
-                    </pic:cNvPicPr>
-                  </pic:nvPicPr>
-                  <pic:blipFill>
-                    <a:blip r:embed="rId8" cstate="print"/>
-                    <a:srcRect/>
-                    <a:stretch>
-                      <a:fillRect/>
-                    </a:stretch>
-                  </pic:blipFill>
-                  <pic:spPr bwMode="auto">
-                    <a:xfrm>
-                      <a:off x="0" y="0"/>
-                      <a:ext cx="3052244" cy="2298337"/>
-                    </a:xfrm>
-                    <a:prstGeom prst="rect">
-                      <a:avLst/>
-                    </a:prstGeom>
-                    <a:noFill/>
-                    <a:ln w="9525">
-                      <a:noFill/>
-                      <a:miter lim="800000"/>
-                      <a:headEnd/>
-                      <a:tailEnd/>
-                    </a:ln>
-                  </pic:spPr>
-                </pic:pic>
-              </a:graphicData>
-            </a:graphic>
-          </wp:inline>
-        </w:drawing>
-      </w:r>
-    </w:p>
-    <w:p>
-      <w:r>
-        <w:rPr>
-          <w:noProof/>
-        </w:rPr>
-        <w:drawing>
-          <wp:inline distT="0" distB="0" distL="0" distR="0">
-            <wp:extent cx="3117012" cy="2337759"/>
-            <wp:effectExtent l="19050" t="0" r="7188" b="0"/>
-            <wp:docPr id="70" name="תמונה 70" descr="C:\Users\dor\AppData\Local\Microsoft\Windows\INetCache\Content.Word\test error.png"/>
-            <wp:cNvGraphicFramePr>
-              <a:graphicFrameLocks xmlns:a="http://schemas.openxmlformats.org/drawingml/2006/main" noChangeAspect="1"/>
-            </wp:cNvGraphicFramePr>
-            <a:graphic xmlns:a="http://schemas.openxmlformats.org/drawingml/2006/main">
-              <a:graphicData uri="http://schemas.openxmlformats.org/drawingml/2006/picture">
-                <pic:pic xmlns:pic="http://schemas.openxmlformats.org/drawingml/2006/picture">
-                  <pic:nvPicPr>
-                    <pic:cNvPr id="0" name="Picture 70" descr="C:\Users\dor\AppData\Local\Microsoft\Windows\INetCache\Content.Word\test error.png"/>
-                    <pic:cNvPicPr>
-                      <a:picLocks noChangeAspect="1" noChangeArrowheads="1"/>
-                    </pic:cNvPicPr>
-                  </pic:nvPicPr>
-                  <pic:blipFill>
-                    <a:blip r:embed="rId9" cstate="print"/>
-                    <a:srcRect/>
-                    <a:stretch>
-                      <a:fillRect/>
-                    </a:stretch>
-                  </pic:blipFill>
-                  <pic:spPr bwMode="auto">
-                    <a:xfrm>
-                      <a:off x="0" y="0"/>
-                      <a:ext cx="3118786" cy="2339090"/>
-                    </a:xfrm>
-                    <a:prstGeom prst="rect">
-                      <a:avLst/>
-                    </a:prstGeom>
-                    <a:noFill/>
-                    <a:ln w="9525">
-                      <a:noFill/>
-                      <a:miter lim="800000"/>
-                      <a:headEnd/>
-                      <a:tailEnd/>
-                    </a:ln>
-                  </pic:spPr>
-                </pic:pic>
-              </a:graphicData>
-            </a:graphic>
-          </wp:inline>
-        </w:drawing>
-      </w:r>
-    </w:p>
-    <w:p>
-      <w:r>
-        <w:t>As seen in the graphs, the errors improve as T is bigger</w:t>
-      </w:r>
-      <w:r>
-        <w:t xml:space="preserve"> (exponentially)</w:t>
-      </w:r>
-      <w:r>
-        <w:t>. The test</w:t>
-      </w:r>
-      <w:r>
-        <w:t xml:space="preserve"> error</w:t>
-      </w:r>
-      <w:r>
-        <w:t xml:space="preserve"> is bigger than the train error (as in theory), and we still have not started to over fit the train data (since the test error is still decreasing)</w:t>
-      </w:r>
-    </w:p>
-    <w:p/>
-    <w:p/>
-    <w:p>
-      <w:r>
-        <w:t xml:space="preserve">b. </w:t>
-      </w:r>
-      <w:r>
-        <w:t xml:space="preserve"> We plotted the given loss function for the train and the test data with respect to the number of iterations t. </w:t>
-      </w:r>
-    </w:p>
-    <w:p>
-      <w:r>
-        <w:rPr>
-          <w:b/>
-          <w:bCs/>
-          <w:noProof/>
-          <w:u w:val="single"/>
-        </w:rPr>
-        <w:drawing>
-          <wp:inline distT="0" distB="0" distL="0" distR="0">
-            <wp:extent cx="4105910" cy="3079750"/>
-            <wp:effectExtent l="19050" t="0" r="8890" b="0"/>
-            <wp:docPr id="72" name="תמונה 72" descr="C:\Users\dor\AppData\Local\Microsoft\Windows\INetCache\Content.Word\training loss function.png"/>
-            <wp:cNvGraphicFramePr>
-              <a:graphicFrameLocks xmlns:a="http://schemas.openxmlformats.org/drawingml/2006/main" noChangeAspect="1"/>
-            </wp:cNvGraphicFramePr>
-            <a:graphic xmlns:a="http://schemas.openxmlformats.org/drawingml/2006/main">
-              <a:graphicData uri="http://schemas.openxmlformats.org/drawingml/2006/picture">
-                <pic:pic xmlns:pic="http://schemas.openxmlformats.org/drawingml/2006/picture">
-                  <pic:nvPicPr>
-                    <pic:cNvPr id="0" name="Picture 72" descr="C:\Users\dor\AppData\Local\Microsoft\Windows\INetCache\Content.Word\training loss function.png"/>
-                    <pic:cNvPicPr>
-                      <a:picLocks noChangeAspect="1" noChangeArrowheads="1"/>
-                    </pic:cNvPicPr>
-                  </pic:nvPicPr>
-                  <pic:blipFill>
-                    <a:blip r:embed="rId10" cstate="print"/>
-                    <a:srcRect/>
-                    <a:stretch>
-                      <a:fillRect/>
-                    </a:stretch>
-                  </pic:blipFill>
-                  <pic:spPr bwMode="auto">
-                    <a:xfrm>
-                      <a:off x="0" y="0"/>
-                      <a:ext cx="4105910" cy="3079750"/>
-                    </a:xfrm>
-                    <a:prstGeom prst="rect">
-                      <a:avLst/>
-                    </a:prstGeom>
-                    <a:noFill/>
-                    <a:ln w="9525">
-                      <a:noFill/>
-                      <a:miter lim="800000"/>
-                      <a:headEnd/>
-                      <a:tailEnd/>
-                    </a:ln>
-                  </pic:spPr>
-                </pic:pic>
-              </a:graphicData>
-            </a:graphic>
-          </wp:inline>
-        </w:drawing>
-      </w:r>
-    </w:p>
-    <w:p>
-      <w:r>
         <w:pict>
           <v:shapetype id="_x0000_t75" coordsize="21600,21600" o:spt="75" o:preferrelative="t" path="m@4@5l@4@11@9@11@9@5xe" filled="f" stroked="f">
             <v:stroke joinstyle="miter"/>
@@ -24051,7 +23893,67 @@
             <v:path o:extrusionok="f" gradientshapeok="t" o:connecttype="rect"/>
             <o:lock v:ext="edit" aspectratio="t"/>
           </v:shapetype>
-          <v:shape id="_x0000_i1025" type="#_x0000_t75" style="width:298.2pt;height:223.45pt">
+          <v:shape id="_x0000_i1033" type="#_x0000_t75" style="width:244.55pt;height:182.7pt">
+            <v:imagedata r:id="rId8" o:title="training error"/>
+          </v:shape>
+        </w:pict>
+      </w:r>
+    </w:p>
+    <w:p>
+      <w:r>
+        <w:pict>
+          <v:shape id="_x0000_i1034" type="#_x0000_t75" style="width:247.9pt;height:185.45pt">
+            <v:imagedata r:id="rId9" o:title="test error"/>
+          </v:shape>
+        </w:pict>
+      </w:r>
+    </w:p>
+    <w:p>
+      <w:r>
+        <w:t>As seen in the graphs, the errors improve as T is bigger</w:t>
+      </w:r>
+      <w:r>
+        <w:t xml:space="preserve"> (exponentially</w:t>
+      </w:r>
+      <w:r>
+        <w:t>, as in theory</w:t>
+      </w:r>
+      <w:r>
+        <w:t>)</w:t>
+      </w:r>
+      <w:r>
+        <w:t>. The test</w:t>
+      </w:r>
+      <w:r>
+        <w:t xml:space="preserve"> error</w:t>
+      </w:r>
+      <w:r>
+        <w:t xml:space="preserve"> is bigger than the train error (as in theory), and we still have not started to over fit the train data (since the test error is still decreasing)</w:t>
+      </w:r>
+    </w:p>
+    <w:p>
+      <w:r>
+        <w:lastRenderedPageBreak/>
+        <w:t xml:space="preserve">b. </w:t>
+      </w:r>
+      <w:r>
+        <w:t xml:space="preserve"> We plotted the given loss function for the train and the test data with respect to the number of iterations t. </w:t>
+      </w:r>
+    </w:p>
+    <w:p/>
+    <w:p>
+      <w:r>
+        <w:pict>
+          <v:shape id="_x0000_i1035" type="#_x0000_t75" style="width:312.45pt;height:233.65pt">
+            <v:imagedata r:id="rId10" o:title="training loss function"/>
+          </v:shape>
+        </w:pict>
+      </w:r>
+    </w:p>
+    <w:p>
+      <w:r>
+        <w:pict>
+          <v:shape id="_x0000_i1036" type="#_x0000_t75" style="width:315.85pt;height:237.05pt">
             <v:imagedata r:id="rId11" o:title="test loss function"/>
           </v:shape>
         </w:pict>
@@ -24077,7 +23979,13 @@
         <w:t xml:space="preserve">deteriorates </w:t>
       </w:r>
       <w:r>
-        <w:t>quite similarly to the training.</w:t>
+        <w:t>quite similarly to the training</w:t>
+      </w:r>
+      <w:r>
+        <w:t xml:space="preserve"> (exponentially)</w:t>
+      </w:r>
+      <w:r>
+        <w:t>.</w:t>
       </w:r>
       <w:r>
         <w:t xml:space="preserve"> </w:t>
@@ -24089,10 +23997,19 @@
         <w:t xml:space="preserve">loss function </w:t>
       </w:r>
       <w:r>
-        <w:t xml:space="preserve">is the surprising part. it seems to grow exponentially to the number of iterations. </w:t>
-      </w:r>
-      <w:r>
-        <w:t xml:space="preserve">A possible solution for this phenomenon is that while minimizing the loss function corresponds to minimizing the error, the </w:t>
+        <w:t xml:space="preserve">is the surprising part. it </w:t>
+      </w:r>
+      <w:r>
+        <w:t xml:space="preserve">doesn't </w:t>
+      </w:r>
+      <w:r>
+        <w:t>seem</w:t>
+      </w:r>
+      <w:r>
+        <w:t xml:space="preserve"> </w:t>
+      </w:r>
+      <w:r>
+        <w:t xml:space="preserve">to diminish at all, even though the test error does diminish. A possible explanation is that while minimizing the loss function is the same as taking the best weak learners at </w:t>
       </w:r>
       <w:proofErr w:type="spellStart"/>
       <w:r>
@@ -24100,9 +24017,11 @@
       </w:r>
       <w:proofErr w:type="spellEnd"/>
       <w:r>
-        <w:t xml:space="preserve"> does it on the train data. There for, we have no such correlation guarantee on the test. it seems that the loss function gets "over fitted" right away and there for enlarges by the iterations number. It grows exponentially because of its exponential structure.  </w:t>
+        <w:t xml:space="preserve">, we have no promise on the correlation between the two methods beyond the minimal solution. </w:t>
       </w:r>
     </w:p>
+    <w:p/>
+    <w:p/>
     <w:p>
       <w:pPr>
         <w:rPr>
@@ -24165,7 +24084,7 @@
       </w:r>
       <w:r>
         <w:pict>
-          <v:shape id="_x0000_i1026" type="#_x0000_t75" style="width:353.2pt;height:265.6pt">
+          <v:shape id="_x0000_i1025" type="#_x0000_t75" style="width:353.2pt;height:265.6pt">
             <v:imagedata r:id="rId12" o:title="Q6_section_a_8_eigan_vectors"/>
           </v:shape>
         </w:pict>
@@ -24215,7 +24134,7 @@
     <w:p>
       <w:r>
         <w:pict>
-          <v:shape id="_x0000_i1027" type="#_x0000_t75" style="width:368.15pt;height:277.15pt">
+          <v:shape id="_x0000_i1026" type="#_x0000_t75" style="width:368.15pt;height:277.15pt">
             <v:imagedata r:id="rId13" o:title="Q6_section_a_8_eigan_values"/>
           </v:shape>
         </w:pict>
@@ -24246,7 +24165,7 @@
     <w:p>
       <w:r>
         <w:pict>
-          <v:shape id="_x0000_i1028" type="#_x0000_t75" style="width:363.4pt;height:273.05pt">
+          <v:shape id="_x0000_i1027" type="#_x0000_t75" style="width:363.4pt;height:273.05pt">
             <v:imagedata r:id="rId14" o:title="Q6_section_b_0_eigan_vectors"/>
           </v:shape>
         </w:pict>
@@ -24281,7 +24200,7 @@
     <w:p>
       <w:r>
         <w:pict>
-          <v:shape id="_x0000_i1029" type="#_x0000_t75" style="width:352.55pt;height:265.6pt">
+          <v:shape id="_x0000_i1028" type="#_x0000_t75" style="width:352.55pt;height:265.6pt">
             <v:imagedata r:id="rId15" o:title="Q6_section_b_0_eigan_values"/>
           </v:shape>
         </w:pict>
@@ -24312,7 +24231,7 @@
       <w:r>
         <w:lastRenderedPageBreak/>
         <w:pict>
-          <v:shape id="_x0000_i1030" type="#_x0000_t75" style="width:355.9pt;height:267.6pt">
+          <v:shape id="_x0000_i1029" type="#_x0000_t75" style="width:355.9pt;height:267.6pt">
             <v:imagedata r:id="rId16" o:title="Q6_section_c_0_&amp;_8_eigan_vectors"/>
           </v:shape>
         </w:pict>
@@ -24342,7 +24261,7 @@
     <w:p>
       <w:r>
         <w:pict>
-          <v:shape id="_x0000_i1031" type="#_x0000_t75" style="width:262.85pt;height:197.65pt">
+          <v:shape id="_x0000_i1030" type="#_x0000_t75" style="width:262.85pt;height:197.65pt">
             <v:imagedata r:id="rId17" o:title="Q6_section_c_0_&amp;_8_eigan_values"/>
           </v:shape>
         </w:pict>
@@ -24437,15 +24356,7 @@
       </w:r>
       <w:proofErr w:type="spellEnd"/>
       <w:r>
-        <w:t xml:space="preserve"> are </w:t>
-      </w:r>
-      <w:proofErr w:type="spellStart"/>
-      <w:r>
-        <w:t>non negative</w:t>
-      </w:r>
-      <w:proofErr w:type="spellEnd"/>
-      <w:r>
-        <w:t xml:space="preserve"> so we </w:t>
+        <w:t xml:space="preserve"> are non negative so we </w:t>
       </w:r>
       <w:proofErr w:type="spellStart"/>
       <w:r>
@@ -24484,7 +24395,7 @@
       <w:r>
         <w:lastRenderedPageBreak/>
         <w:pict>
-          <v:shape id="_x0000_i1032" type="#_x0000_t75" style="width:362.7pt;height:272.4pt">
+          <v:shape id="_x0000_i1031" type="#_x0000_t75" style="width:362.7pt;height:272.4pt">
             <v:imagedata r:id="rId18" o:title="Q6_section_d_2D_projections"/>
           </v:shape>
         </w:pict>
@@ -24527,21 +24438,13 @@
         <w:t>e. We reconstructed 4 images as instructed. At all of them, we can clearly see the improvement of th</w:t>
       </w:r>
       <w:r>
-        <w:t xml:space="preserve">e reconstruction </w:t>
-      </w:r>
-      <w:proofErr w:type="spellStart"/>
-      <w:r>
-        <w:t>as k</w:t>
-      </w:r>
-      <w:proofErr w:type="spellEnd"/>
-      <w:r>
-        <w:t xml:space="preserve"> is bigger, which is compatible with the theory.</w:t>
+        <w:t>e reconstruction as k is bigger, which is compatible with the theory.</w:t>
       </w:r>
     </w:p>
     <w:p>
       <w:r>
         <w:pict>
-          <v:shape id="_x0000_i1033" type="#_x0000_t75" style="width:334.85pt;height:252pt">
+          <v:shape id="_x0000_i1032" type="#_x0000_t75" style="width:334.85pt;height:252pt">
             <v:imagedata r:id="rId19" o:title="Q6_section_e_constructions"/>
           </v:shape>
         </w:pict>
@@ -24560,8 +24463,8 @@
 </file>
 
 <file path=word/numbering.xml><?xml version="1.0" encoding="utf-8"?>
-<w:numbering xmlns:wpc="http://schemas.microsoft.com/office/word/2010/wordprocessingCanvas" xmlns:cx="http://schemas.microsoft.com/office/drawing/2014/chartex" xmlns:cx1="http://schemas.microsoft.com/office/drawing/2015/9/8/chartex" xmlns:cx2="http://schemas.microsoft.com/office/drawing/2015/10/21/chartex" xmlns:cx3="http://schemas.microsoft.com/office/drawing/2016/5/9/chartex" xmlns:cx4="http://schemas.microsoft.com/office/drawing/2016/5/10/chartex" xmlns:cx5="http://schemas.microsoft.com/office/drawing/2016/5/11/chartex" xmlns:mc="http://schemas.openxmlformats.org/markup-compatibility/2006" xmlns:o="urn:schemas-microsoft-com:office:office" xmlns:r="http://schemas.openxmlformats.org/officeDocument/2006/relationships" xmlns:m="http://schemas.openxmlformats.org/officeDocument/2006/math" xmlns:v="urn:schemas-microsoft-com:vml" xmlns:wp14="http://schemas.microsoft.com/office/word/2010/wordprocessingDrawing" xmlns:wp="http://schemas.openxmlformats.org/drawingml/2006/wordprocessingDrawing" xmlns:w10="urn:schemas-microsoft-com:office:word" xmlns:w="http://schemas.openxmlformats.org/wordprocessingml/2006/main" xmlns:w14="http://schemas.microsoft.com/office/word/2010/wordml" xmlns:w15="http://schemas.microsoft.com/office/word/2012/wordml" xmlns:w16se="http://schemas.microsoft.com/office/word/2015/wordml/symex" xmlns:wpg="http://schemas.microsoft.com/office/word/2010/wordprocessingGroup" xmlns:wpi="http://schemas.microsoft.com/office/word/2010/wordprocessingInk" xmlns:wne="http://schemas.microsoft.com/office/word/2006/wordml" xmlns:wps="http://schemas.microsoft.com/office/word/2010/wordprocessingShape" mc:Ignorable="w14 w15 w16se wp14">
-  <w:abstractNum w:abstractNumId="0" w15:restartNumberingAfterBreak="0">
+<w:numbering xmlns:ve="http://schemas.openxmlformats.org/markup-compatibility/2006" xmlns:o="urn:schemas-microsoft-com:office:office" xmlns:r="http://schemas.openxmlformats.org/officeDocument/2006/relationships" xmlns:m="http://schemas.openxmlformats.org/officeDocument/2006/math" xmlns:v="urn:schemas-microsoft-com:vml" xmlns:wp="http://schemas.openxmlformats.org/drawingml/2006/wordprocessingDrawing" xmlns:w10="urn:schemas-microsoft-com:office:word" xmlns:w="http://schemas.openxmlformats.org/wordprocessingml/2006/main" xmlns:wne="http://schemas.microsoft.com/office/word/2006/wordml">
+  <w:abstractNum w:abstractNumId="0">
     <w:nsid w:val="01D273E2"/>
     <w:multiLevelType w:val="hybridMultilevel"/>
     <w:tmpl w:val="E820D5F2"/>
@@ -24650,7 +24553,7 @@
       </w:pPr>
     </w:lvl>
   </w:abstractNum>
-  <w:abstractNum w:abstractNumId="1" w15:restartNumberingAfterBreak="0">
+  <w:abstractNum w:abstractNumId="1">
     <w:nsid w:val="0560701A"/>
     <w:multiLevelType w:val="hybridMultilevel"/>
     <w:tmpl w:val="E45E7994"/>
@@ -24739,7 +24642,7 @@
       </w:pPr>
     </w:lvl>
   </w:abstractNum>
-  <w:abstractNum w:abstractNumId="2" w15:restartNumberingAfterBreak="0">
+  <w:abstractNum w:abstractNumId="2">
     <w:nsid w:val="138B5E14"/>
     <w:multiLevelType w:val="hybridMultilevel"/>
     <w:tmpl w:val="00BA4E66"/>
@@ -24828,7 +24731,7 @@
       </w:pPr>
     </w:lvl>
   </w:abstractNum>
-  <w:abstractNum w:abstractNumId="3" w15:restartNumberingAfterBreak="0">
+  <w:abstractNum w:abstractNumId="3">
     <w:nsid w:val="14430F80"/>
     <w:multiLevelType w:val="hybridMultilevel"/>
     <w:tmpl w:val="92460B38"/>
@@ -24941,7 +24844,7 @@
       </w:rPr>
     </w:lvl>
   </w:abstractNum>
-  <w:abstractNum w:abstractNumId="4" w15:restartNumberingAfterBreak="0">
+  <w:abstractNum w:abstractNumId="4">
     <w:nsid w:val="16F445C8"/>
     <w:multiLevelType w:val="hybridMultilevel"/>
     <w:tmpl w:val="916447DE"/>
@@ -25027,7 +24930,7 @@
       </w:pPr>
     </w:lvl>
   </w:abstractNum>
-  <w:abstractNum w:abstractNumId="5" w15:restartNumberingAfterBreak="0">
+  <w:abstractNum w:abstractNumId="5">
     <w:nsid w:val="18A06908"/>
     <w:multiLevelType w:val="hybridMultilevel"/>
     <w:tmpl w:val="38CAFDBE"/>
@@ -25113,7 +25016,7 @@
       </w:pPr>
     </w:lvl>
   </w:abstractNum>
-  <w:abstractNum w:abstractNumId="6" w15:restartNumberingAfterBreak="0">
+  <w:abstractNum w:abstractNumId="6">
     <w:nsid w:val="25126BDE"/>
     <w:multiLevelType w:val="hybridMultilevel"/>
     <w:tmpl w:val="04C433F4"/>
@@ -25199,7 +25102,7 @@
       </w:pPr>
     </w:lvl>
   </w:abstractNum>
-  <w:abstractNum w:abstractNumId="7" w15:restartNumberingAfterBreak="0">
+  <w:abstractNum w:abstractNumId="7">
     <w:nsid w:val="26676704"/>
     <w:multiLevelType w:val="hybridMultilevel"/>
     <w:tmpl w:val="99E2FE02"/>
@@ -25288,7 +25191,7 @@
       </w:pPr>
     </w:lvl>
   </w:abstractNum>
-  <w:abstractNum w:abstractNumId="8" w15:restartNumberingAfterBreak="0">
+  <w:abstractNum w:abstractNumId="8">
     <w:nsid w:val="3522067D"/>
     <w:multiLevelType w:val="hybridMultilevel"/>
     <w:tmpl w:val="314240C4"/>
@@ -25377,7 +25280,7 @@
       </w:pPr>
     </w:lvl>
   </w:abstractNum>
-  <w:abstractNum w:abstractNumId="9" w15:restartNumberingAfterBreak="0">
+  <w:abstractNum w:abstractNumId="9">
     <w:nsid w:val="36BF7426"/>
     <w:multiLevelType w:val="hybridMultilevel"/>
     <w:tmpl w:val="56962518"/>
@@ -25490,7 +25393,7 @@
       </w:rPr>
     </w:lvl>
   </w:abstractNum>
-  <w:abstractNum w:abstractNumId="10" w15:restartNumberingAfterBreak="0">
+  <w:abstractNum w:abstractNumId="10">
     <w:nsid w:val="39C61FA1"/>
     <w:multiLevelType w:val="hybridMultilevel"/>
     <w:tmpl w:val="F8686BF2"/>
@@ -25579,7 +25482,7 @@
       </w:pPr>
     </w:lvl>
   </w:abstractNum>
-  <w:abstractNum w:abstractNumId="11" w15:restartNumberingAfterBreak="0">
+  <w:abstractNum w:abstractNumId="11">
     <w:nsid w:val="3A951DA8"/>
     <w:multiLevelType w:val="hybridMultilevel"/>
     <w:tmpl w:val="4544B408"/>
@@ -25670,7 +25573,7 @@
       </w:pPr>
     </w:lvl>
   </w:abstractNum>
-  <w:abstractNum w:abstractNumId="12" w15:restartNumberingAfterBreak="0">
+  <w:abstractNum w:abstractNumId="12">
     <w:nsid w:val="495B67ED"/>
     <w:multiLevelType w:val="hybridMultilevel"/>
     <w:tmpl w:val="28AE1F6C"/>
@@ -25759,7 +25662,7 @@
       </w:pPr>
     </w:lvl>
   </w:abstractNum>
-  <w:abstractNum w:abstractNumId="13" w15:restartNumberingAfterBreak="0">
+  <w:abstractNum w:abstractNumId="13">
     <w:nsid w:val="4FDC6BD0"/>
     <w:multiLevelType w:val="hybridMultilevel"/>
     <w:tmpl w:val="4544B408"/>
@@ -25850,7 +25753,7 @@
       </w:pPr>
     </w:lvl>
   </w:abstractNum>
-  <w:abstractNum w:abstractNumId="14" w15:restartNumberingAfterBreak="0">
+  <w:abstractNum w:abstractNumId="14">
     <w:nsid w:val="50423A4A"/>
     <w:multiLevelType w:val="hybridMultilevel"/>
     <w:tmpl w:val="140681FE"/>
@@ -25939,7 +25842,7 @@
       </w:pPr>
     </w:lvl>
   </w:abstractNum>
-  <w:abstractNum w:abstractNumId="15" w15:restartNumberingAfterBreak="0">
+  <w:abstractNum w:abstractNumId="15">
     <w:nsid w:val="5B82592A"/>
     <w:multiLevelType w:val="multilevel"/>
     <w:tmpl w:val="04090021"/>
@@ -26052,7 +25955,7 @@
       </w:rPr>
     </w:lvl>
   </w:abstractNum>
-  <w:abstractNum w:abstractNumId="16" w15:restartNumberingAfterBreak="0">
+  <w:abstractNum w:abstractNumId="16">
     <w:nsid w:val="5BD9555B"/>
     <w:multiLevelType w:val="multilevel"/>
     <w:tmpl w:val="04090021"/>
@@ -26165,7 +26068,7 @@
       </w:rPr>
     </w:lvl>
   </w:abstractNum>
-  <w:abstractNum w:abstractNumId="17" w15:restartNumberingAfterBreak="0">
+  <w:abstractNum w:abstractNumId="17">
     <w:nsid w:val="6BF268E1"/>
     <w:multiLevelType w:val="hybridMultilevel"/>
     <w:tmpl w:val="999EACC4"/>
@@ -26278,7 +26181,7 @@
       </w:rPr>
     </w:lvl>
   </w:abstractNum>
-  <w:abstractNum w:abstractNumId="18" w15:restartNumberingAfterBreak="0">
+  <w:abstractNum w:abstractNumId="18">
     <w:nsid w:val="6F183ABF"/>
     <w:multiLevelType w:val="hybridMultilevel"/>
     <w:tmpl w:val="62C0B9F0"/>
@@ -26367,7 +26270,7 @@
       </w:pPr>
     </w:lvl>
   </w:abstractNum>
-  <w:abstractNum w:abstractNumId="19" w15:restartNumberingAfterBreak="0">
+  <w:abstractNum w:abstractNumId="19">
     <w:nsid w:val="6F573278"/>
     <w:multiLevelType w:val="hybridMultilevel"/>
     <w:tmpl w:val="DE28202E"/>
@@ -26456,7 +26359,7 @@
       </w:pPr>
     </w:lvl>
   </w:abstractNum>
-  <w:abstractNum w:abstractNumId="20" w15:restartNumberingAfterBreak="0">
+  <w:abstractNum w:abstractNumId="20">
     <w:nsid w:val="747F0F7B"/>
     <w:multiLevelType w:val="hybridMultilevel"/>
     <w:tmpl w:val="F2900028"/>
@@ -26547,7 +26450,7 @@
       </w:pPr>
     </w:lvl>
   </w:abstractNum>
-  <w:abstractNum w:abstractNumId="21" w15:restartNumberingAfterBreak="0">
+  <w:abstractNum w:abstractNumId="21">
     <w:nsid w:val="7DBA15E0"/>
     <w:multiLevelType w:val="hybridMultilevel"/>
     <w:tmpl w:val="F8686BF2"/>
@@ -26706,7 +26609,7 @@
 </file>
 
 <file path=word/styles.xml><?xml version="1.0" encoding="utf-8"?>
-<w:styles xmlns:mc="http://schemas.openxmlformats.org/markup-compatibility/2006" xmlns:r="http://schemas.openxmlformats.org/officeDocument/2006/relationships" xmlns:w="http://schemas.openxmlformats.org/wordprocessingml/2006/main" xmlns:w14="http://schemas.microsoft.com/office/word/2010/wordml" xmlns:w15="http://schemas.microsoft.com/office/word/2012/wordml" xmlns:w16se="http://schemas.microsoft.com/office/word/2015/wordml/symex" mc:Ignorable="w14 w15 w16se">
+<w:styles xmlns:r="http://schemas.openxmlformats.org/officeDocument/2006/relationships" xmlns:w="http://schemas.openxmlformats.org/wordprocessingml/2006/main">
   <w:docDefaults>
     <w:rPrDefault>
       <w:rPr>
@@ -26722,398 +26625,162 @@
       </w:pPr>
     </w:pPrDefault>
   </w:docDefaults>
-  <w:latentStyles w:defLockedState="0" w:defUIPriority="99" w:defSemiHidden="0" w:defUnhideWhenUsed="0" w:defQFormat="0" w:count="374">
-    <w:lsdException w:name="Normal" w:uiPriority="0" w:qFormat="1"/>
-    <w:lsdException w:name="heading 1" w:uiPriority="9" w:qFormat="1"/>
-    <w:lsdException w:name="heading 2" w:semiHidden="1" w:uiPriority="9" w:unhideWhenUsed="1" w:qFormat="1"/>
-    <w:lsdException w:name="heading 3" w:semiHidden="1" w:uiPriority="9" w:unhideWhenUsed="1" w:qFormat="1"/>
-    <w:lsdException w:name="heading 4" w:semiHidden="1" w:uiPriority="9" w:unhideWhenUsed="1" w:qFormat="1"/>
-    <w:lsdException w:name="heading 5" w:semiHidden="1" w:uiPriority="9" w:unhideWhenUsed="1" w:qFormat="1"/>
-    <w:lsdException w:name="heading 6" w:semiHidden="1" w:uiPriority="9" w:unhideWhenUsed="1" w:qFormat="1"/>
-    <w:lsdException w:name="heading 7" w:semiHidden="1" w:uiPriority="9" w:unhideWhenUsed="1" w:qFormat="1"/>
-    <w:lsdException w:name="heading 8" w:semiHidden="1" w:uiPriority="9" w:unhideWhenUsed="1" w:qFormat="1"/>
-    <w:lsdException w:name="heading 9" w:semiHidden="1" w:uiPriority="9" w:unhideWhenUsed="1" w:qFormat="1"/>
-    <w:lsdException w:name="index 1" w:semiHidden="1" w:unhideWhenUsed="1"/>
-    <w:lsdException w:name="index 2" w:semiHidden="1" w:unhideWhenUsed="1"/>
-    <w:lsdException w:name="index 3" w:semiHidden="1" w:unhideWhenUsed="1"/>
-    <w:lsdException w:name="index 4" w:semiHidden="1" w:unhideWhenUsed="1"/>
-    <w:lsdException w:name="index 5" w:semiHidden="1" w:unhideWhenUsed="1"/>
-    <w:lsdException w:name="index 6" w:semiHidden="1" w:unhideWhenUsed="1"/>
-    <w:lsdException w:name="index 7" w:semiHidden="1" w:unhideWhenUsed="1"/>
-    <w:lsdException w:name="index 8" w:semiHidden="1" w:unhideWhenUsed="1"/>
-    <w:lsdException w:name="index 9" w:semiHidden="1" w:unhideWhenUsed="1"/>
-    <w:lsdException w:name="toc 1" w:semiHidden="1" w:uiPriority="39" w:unhideWhenUsed="1"/>
-    <w:lsdException w:name="toc 2" w:semiHidden="1" w:uiPriority="39" w:unhideWhenUsed="1"/>
-    <w:lsdException w:name="toc 3" w:semiHidden="1" w:uiPriority="39" w:unhideWhenUsed="1"/>
-    <w:lsdException w:name="toc 4" w:semiHidden="1" w:uiPriority="39" w:unhideWhenUsed="1"/>
-    <w:lsdException w:name="toc 5" w:semiHidden="1" w:uiPriority="39" w:unhideWhenUsed="1"/>
-    <w:lsdException w:name="toc 6" w:semiHidden="1" w:uiPriority="39" w:unhideWhenUsed="1"/>
-    <w:lsdException w:name="toc 7" w:semiHidden="1" w:uiPriority="39" w:unhideWhenUsed="1"/>
-    <w:lsdException w:name="toc 8" w:semiHidden="1" w:uiPriority="39" w:unhideWhenUsed="1"/>
-    <w:lsdException w:name="toc 9" w:semiHidden="1" w:uiPriority="39" w:unhideWhenUsed="1"/>
-    <w:lsdException w:name="Normal Indent" w:semiHidden="1" w:unhideWhenUsed="1"/>
-    <w:lsdException w:name="footnote text" w:semiHidden="1" w:unhideWhenUsed="1"/>
-    <w:lsdException w:name="annotation text" w:semiHidden="1" w:unhideWhenUsed="1"/>
-    <w:lsdException w:name="header" w:semiHidden="1" w:unhideWhenUsed="1"/>
-    <w:lsdException w:name="footer" w:semiHidden="1" w:unhideWhenUsed="1"/>
-    <w:lsdException w:name="index heading" w:semiHidden="1" w:unhideWhenUsed="1"/>
-    <w:lsdException w:name="caption" w:semiHidden="1" w:uiPriority="35" w:unhideWhenUsed="1" w:qFormat="1"/>
-    <w:lsdException w:name="table of figures" w:semiHidden="1" w:unhideWhenUsed="1"/>
-    <w:lsdException w:name="envelope address" w:semiHidden="1" w:unhideWhenUsed="1"/>
-    <w:lsdException w:name="envelope return" w:semiHidden="1" w:unhideWhenUsed="1"/>
-    <w:lsdException w:name="footnote reference" w:semiHidden="1" w:unhideWhenUsed="1"/>
-    <w:lsdException w:name="annotation reference" w:semiHidden="1" w:unhideWhenUsed="1"/>
-    <w:lsdException w:name="line number" w:semiHidden="1" w:unhideWhenUsed="1"/>
-    <w:lsdException w:name="page number" w:semiHidden="1" w:unhideWhenUsed="1"/>
-    <w:lsdException w:name="endnote reference" w:semiHidden="1" w:unhideWhenUsed="1"/>
-    <w:lsdException w:name="endnote text" w:semiHidden="1" w:unhideWhenUsed="1"/>
-    <w:lsdException w:name="table of authorities" w:semiHidden="1" w:unhideWhenUsed="1"/>
-    <w:lsdException w:name="macro" w:semiHidden="1" w:unhideWhenUsed="1"/>
-    <w:lsdException w:name="toa heading" w:semiHidden="1" w:unhideWhenUsed="1"/>
-    <w:lsdException w:name="List" w:semiHidden="1" w:unhideWhenUsed="1"/>
-    <w:lsdException w:name="List Bullet" w:semiHidden="1" w:unhideWhenUsed="1"/>
-    <w:lsdException w:name="List Number" w:semiHidden="1" w:unhideWhenUsed="1"/>
-    <w:lsdException w:name="List 2" w:semiHidden="1" w:unhideWhenUsed="1"/>
-    <w:lsdException w:name="List 3" w:semiHidden="1" w:unhideWhenUsed="1"/>
-    <w:lsdException w:name="List 4" w:semiHidden="1" w:unhideWhenUsed="1"/>
-    <w:lsdException w:name="List 5" w:semiHidden="1" w:unhideWhenUsed="1"/>
-    <w:lsdException w:name="List Bullet 2" w:semiHidden="1" w:unhideWhenUsed="1"/>
-    <w:lsdException w:name="List Bullet 3" w:semiHidden="1" w:unhideWhenUsed="1"/>
-    <w:lsdException w:name="List Bullet 4" w:semiHidden="1" w:unhideWhenUsed="1"/>
-    <w:lsdException w:name="List Bullet 5" w:semiHidden="1" w:unhideWhenUsed="1"/>
-    <w:lsdException w:name="List Number 2" w:semiHidden="1" w:unhideWhenUsed="1"/>
-    <w:lsdException w:name="List Number 3" w:semiHidden="1" w:unhideWhenUsed="1"/>
-    <w:lsdException w:name="List Number 4" w:semiHidden="1" w:unhideWhenUsed="1"/>
-    <w:lsdException w:name="List Number 5" w:semiHidden="1" w:unhideWhenUsed="1"/>
-    <w:lsdException w:name="Title" w:uiPriority="10" w:qFormat="1"/>
-    <w:lsdException w:name="Closing" w:semiHidden="1" w:unhideWhenUsed="1"/>
-    <w:lsdException w:name="Signature" w:semiHidden="1" w:unhideWhenUsed="1"/>
-    <w:lsdException w:name="Default Paragraph Font" w:semiHidden="1" w:uiPriority="1" w:unhideWhenUsed="1"/>
-    <w:lsdException w:name="Body Text" w:semiHidden="1" w:unhideWhenUsed="1"/>
-    <w:lsdException w:name="Body Text Indent" w:semiHidden="1" w:unhideWhenUsed="1"/>
-    <w:lsdException w:name="List Continue" w:semiHidden="1" w:unhideWhenUsed="1"/>
-    <w:lsdException w:name="List Continue 2" w:semiHidden="1" w:unhideWhenUsed="1"/>
-    <w:lsdException w:name="List Continue 3" w:semiHidden="1" w:unhideWhenUsed="1"/>
-    <w:lsdException w:name="List Continue 4" w:semiHidden="1" w:unhideWhenUsed="1"/>
-    <w:lsdException w:name="List Continue 5" w:semiHidden="1" w:unhideWhenUsed="1"/>
-    <w:lsdException w:name="Message Header" w:semiHidden="1" w:unhideWhenUsed="1"/>
-    <w:lsdException w:name="Subtitle" w:uiPriority="11" w:qFormat="1"/>
-    <w:lsdException w:name="Salutation" w:semiHidden="1" w:unhideWhenUsed="1"/>
-    <w:lsdException w:name="Date" w:semiHidden="1" w:unhideWhenUsed="1"/>
-    <w:lsdException w:name="Body Text First Indent" w:semiHidden="1" w:unhideWhenUsed="1"/>
-    <w:lsdException w:name="Body Text First Indent 2" w:semiHidden="1" w:unhideWhenUsed="1"/>
-    <w:lsdException w:name="Note Heading" w:semiHidden="1" w:unhideWhenUsed="1"/>
-    <w:lsdException w:name="Body Text 2" w:semiHidden="1" w:unhideWhenUsed="1"/>
-    <w:lsdException w:name="Body Text 3" w:semiHidden="1" w:unhideWhenUsed="1"/>
-    <w:lsdException w:name="Body Text Indent 2" w:semiHidden="1" w:unhideWhenUsed="1"/>
-    <w:lsdException w:name="Body Text Indent 3" w:semiHidden="1" w:unhideWhenUsed="1"/>
-    <w:lsdException w:name="Block Text" w:semiHidden="1" w:unhideWhenUsed="1"/>
-    <w:lsdException w:name="Hyperlink" w:semiHidden="1" w:unhideWhenUsed="1"/>
-    <w:lsdException w:name="FollowedHyperlink" w:semiHidden="1" w:unhideWhenUsed="1"/>
-    <w:lsdException w:name="Strong" w:uiPriority="22" w:qFormat="1"/>
-    <w:lsdException w:name="Emphasis" w:uiPriority="20" w:qFormat="1"/>
-    <w:lsdException w:name="Document Map" w:semiHidden="1" w:unhideWhenUsed="1"/>
-    <w:lsdException w:name="Plain Text" w:semiHidden="1" w:unhideWhenUsed="1"/>
-    <w:lsdException w:name="E-mail Signature" w:semiHidden="1" w:unhideWhenUsed="1"/>
-    <w:lsdException w:name="HTML Top of Form" w:semiHidden="1" w:unhideWhenUsed="1"/>
-    <w:lsdException w:name="HTML Bottom of Form" w:semiHidden="1" w:unhideWhenUsed="1"/>
-    <w:lsdException w:name="Normal (Web)" w:semiHidden="1" w:unhideWhenUsed="1"/>
-    <w:lsdException w:name="HTML Acronym" w:semiHidden="1" w:unhideWhenUsed="1"/>
-    <w:lsdException w:name="HTML Address" w:semiHidden="1" w:unhideWhenUsed="1"/>
-    <w:lsdException w:name="HTML Cite" w:semiHidden="1" w:unhideWhenUsed="1"/>
-    <w:lsdException w:name="HTML Code" w:semiHidden="1" w:unhideWhenUsed="1"/>
-    <w:lsdException w:name="HTML Definition" w:semiHidden="1" w:unhideWhenUsed="1"/>
-    <w:lsdException w:name="HTML Keyboard" w:semiHidden="1" w:unhideWhenUsed="1"/>
-    <w:lsdException w:name="HTML Preformatted" w:semiHidden="1" w:unhideWhenUsed="1"/>
-    <w:lsdException w:name="HTML Sample" w:semiHidden="1" w:unhideWhenUsed="1"/>
-    <w:lsdException w:name="HTML Typewriter" w:semiHidden="1" w:unhideWhenUsed="1"/>
-    <w:lsdException w:name="HTML Variable" w:semiHidden="1" w:unhideWhenUsed="1"/>
-    <w:lsdException w:name="Normal Table" w:semiHidden="1" w:unhideWhenUsed="1"/>
-    <w:lsdException w:name="annotation subject" w:semiHidden="1" w:unhideWhenUsed="1"/>
-    <w:lsdException w:name="No List" w:semiHidden="1" w:unhideWhenUsed="1"/>
-    <w:lsdException w:name="Outline List 1" w:semiHidden="1" w:unhideWhenUsed="1"/>
-    <w:lsdException w:name="Outline List 2" w:semiHidden="1" w:unhideWhenUsed="1"/>
-    <w:lsdException w:name="Outline List 3" w:semiHidden="1" w:unhideWhenUsed="1"/>
-    <w:lsdException w:name="Table Simple 1" w:semiHidden="1" w:unhideWhenUsed="1"/>
-    <w:lsdException w:name="Table Simple 2" w:semiHidden="1" w:unhideWhenUsed="1"/>
-    <w:lsdException w:name="Table Simple 3" w:semiHidden="1" w:unhideWhenUsed="1"/>
-    <w:lsdException w:name="Table Classic 1" w:semiHidden="1" w:unhideWhenUsed="1"/>
-    <w:lsdException w:name="Table Classic 2" w:semiHidden="1" w:unhideWhenUsed="1"/>
-    <w:lsdException w:name="Table Classic 3" w:semiHidden="1" w:unhideWhenUsed="1"/>
-    <w:lsdException w:name="Table Classic 4" w:semiHidden="1" w:unhideWhenUsed="1"/>
-    <w:lsdException w:name="Table Colorful 1" w:semiHidden="1" w:unhideWhenUsed="1"/>
-    <w:lsdException w:name="Table Colorful 2" w:semiHidden="1" w:unhideWhenUsed="1"/>
-    <w:lsdException w:name="Table Colorful 3" w:semiHidden="1" w:unhideWhenUsed="1"/>
-    <w:lsdException w:name="Table Columns 1" w:semiHidden="1" w:unhideWhenUsed="1"/>
-    <w:lsdException w:name="Table Columns 2" w:semiHidden="1" w:unhideWhenUsed="1"/>
-    <w:lsdException w:name="Table Columns 3" w:semiHidden="1" w:unhideWhenUsed="1"/>
-    <w:lsdException w:name="Table Columns 4" w:semiHidden="1" w:unhideWhenUsed="1"/>
-    <w:lsdException w:name="Table Columns 5" w:semiHidden="1" w:unhideWhenUsed="1"/>
-    <w:lsdException w:name="Table Grid 1" w:semiHidden="1" w:unhideWhenUsed="1"/>
-    <w:lsdException w:name="Table Grid 2" w:semiHidden="1" w:unhideWhenUsed="1"/>
-    <w:lsdException w:name="Table Grid 3" w:semiHidden="1" w:unhideWhenUsed="1"/>
-    <w:lsdException w:name="Table Grid 4" w:semiHidden="1" w:unhideWhenUsed="1"/>
-    <w:lsdException w:name="Table Grid 5" w:semiHidden="1" w:unhideWhenUsed="1"/>
-    <w:lsdException w:name="Table Grid 6" w:semiHidden="1" w:unhideWhenUsed="1"/>
-    <w:lsdException w:name="Table Grid 7" w:semiHidden="1" w:unhideWhenUsed="1"/>
-    <w:lsdException w:name="Table Grid 8" w:semiHidden="1" w:unhideWhenUsed="1"/>
-    <w:lsdException w:name="Table List 1" w:semiHidden="1" w:unhideWhenUsed="1"/>
-    <w:lsdException w:name="Table List 2" w:semiHidden="1" w:unhideWhenUsed="1"/>
-    <w:lsdException w:name="Table List 3" w:semiHidden="1" w:unhideWhenUsed="1"/>
-    <w:lsdException w:name="Table List 4" w:semiHidden="1" w:unhideWhenUsed="1"/>
-    <w:lsdException w:name="Table List 5" w:semiHidden="1" w:unhideWhenUsed="1"/>
-    <w:lsdException w:name="Table List 6" w:semiHidden="1" w:unhideWhenUsed="1"/>
-    <w:lsdException w:name="Table List 7" w:semiHidden="1" w:unhideWhenUsed="1"/>
-    <w:lsdException w:name="Table List 8" w:semiHidden="1" w:unhideWhenUsed="1"/>
-    <w:lsdException w:name="Table 3D effects 1" w:semiHidden="1" w:unhideWhenUsed="1"/>
-    <w:lsdException w:name="Table 3D effects 2" w:semiHidden="1" w:unhideWhenUsed="1"/>
-    <w:lsdException w:name="Table 3D effects 3" w:semiHidden="1" w:unhideWhenUsed="1"/>
-    <w:lsdException w:name="Table Contemporary" w:semiHidden="1" w:unhideWhenUsed="1"/>
-    <w:lsdException w:name="Table Elegant" w:semiHidden="1" w:unhideWhenUsed="1"/>
-    <w:lsdException w:name="Table Professional" w:semiHidden="1" w:unhideWhenUsed="1"/>
-    <w:lsdException w:name="Table Subtle 1" w:semiHidden="1" w:unhideWhenUsed="1"/>
-    <w:lsdException w:name="Table Subtle 2" w:semiHidden="1" w:unhideWhenUsed="1"/>
-    <w:lsdException w:name="Table Web 1" w:semiHidden="1" w:unhideWhenUsed="1"/>
-    <w:lsdException w:name="Table Web 2" w:semiHidden="1" w:unhideWhenUsed="1"/>
-    <w:lsdException w:name="Table Web 3" w:semiHidden="1" w:unhideWhenUsed="1"/>
-    <w:lsdException w:name="Balloon Text" w:semiHidden="1" w:unhideWhenUsed="1"/>
-    <w:lsdException w:name="Table Grid" w:uiPriority="59"/>
-    <w:lsdException w:name="Table Theme" w:semiHidden="1" w:unhideWhenUsed="1"/>
-    <w:lsdException w:name="Placeholder Text" w:semiHidden="1"/>
-    <w:lsdException w:name="No Spacing" w:uiPriority="1" w:qFormat="1"/>
-    <w:lsdException w:name="Light Shading" w:uiPriority="60"/>
-    <w:lsdException w:name="Light List" w:uiPriority="61"/>
-    <w:lsdException w:name="Light Grid" w:uiPriority="62"/>
-    <w:lsdException w:name="Medium Shading 1" w:uiPriority="63"/>
-    <w:lsdException w:name="Medium Shading 2" w:uiPriority="64"/>
-    <w:lsdException w:name="Medium List 1" w:uiPriority="65"/>
-    <w:lsdException w:name="Medium List 2" w:uiPriority="66"/>
-    <w:lsdException w:name="Medium Grid 1" w:uiPriority="67"/>
-    <w:lsdException w:name="Medium Grid 2" w:uiPriority="68"/>
-    <w:lsdException w:name="Medium Grid 3" w:uiPriority="69"/>
-    <w:lsdException w:name="Dark List" w:uiPriority="70"/>
-    <w:lsdException w:name="Colorful Shading" w:uiPriority="71"/>
-    <w:lsdException w:name="Colorful List" w:uiPriority="72"/>
-    <w:lsdException w:name="Colorful Grid" w:uiPriority="73"/>
-    <w:lsdException w:name="Light Shading Accent 1" w:uiPriority="60"/>
-    <w:lsdException w:name="Light List Accent 1" w:uiPriority="61"/>
-    <w:lsdException w:name="Light Grid Accent 1" w:uiPriority="62"/>
-    <w:lsdException w:name="Medium Shading 1 Accent 1" w:uiPriority="63"/>
-    <w:lsdException w:name="Medium Shading 2 Accent 1" w:uiPriority="64"/>
-    <w:lsdException w:name="Medium List 1 Accent 1" w:uiPriority="65"/>
-    <w:lsdException w:name="Revision" w:semiHidden="1"/>
-    <w:lsdException w:name="List Paragraph" w:uiPriority="34" w:qFormat="1"/>
-    <w:lsdException w:name="Quote" w:uiPriority="29" w:qFormat="1"/>
-    <w:lsdException w:name="Intense Quote" w:uiPriority="30" w:qFormat="1"/>
-    <w:lsdException w:name="Medium List 2 Accent 1" w:uiPriority="66"/>
-    <w:lsdException w:name="Medium Grid 1 Accent 1" w:uiPriority="67"/>
-    <w:lsdException w:name="Medium Grid 2 Accent 1" w:uiPriority="68"/>
-    <w:lsdException w:name="Medium Grid 3 Accent 1" w:uiPriority="69"/>
-    <w:lsdException w:name="Dark List Accent 1" w:uiPriority="70"/>
-    <w:lsdException w:name="Colorful Shading Accent 1" w:uiPriority="71"/>
-    <w:lsdException w:name="Colorful List Accent 1" w:uiPriority="72"/>
-    <w:lsdException w:name="Colorful Grid Accent 1" w:uiPriority="73"/>
-    <w:lsdException w:name="Light Shading Accent 2" w:uiPriority="60"/>
-    <w:lsdException w:name="Light List Accent 2" w:uiPriority="61"/>
-    <w:lsdException w:name="Light Grid Accent 2" w:uiPriority="62"/>
-    <w:lsdException w:name="Medium Shading 1 Accent 2" w:uiPriority="63"/>
-    <w:lsdException w:name="Medium Shading 2 Accent 2" w:uiPriority="64"/>
-    <w:lsdException w:name="Medium List 1 Accent 2" w:uiPriority="65"/>
-    <w:lsdException w:name="Medium List 2 Accent 2" w:uiPriority="66"/>
-    <w:lsdException w:name="Medium Grid 1 Accent 2" w:uiPriority="67"/>
-    <w:lsdException w:name="Medium Grid 2 Accent 2" w:uiPriority="68"/>
-    <w:lsdException w:name="Medium Grid 3 Accent 2" w:uiPriority="69"/>
-    <w:lsdException w:name="Dark List Accent 2" w:uiPriority="70"/>
-    <w:lsdException w:name="Colorful Shading Accent 2" w:uiPriority="71"/>
-    <w:lsdException w:name="Colorful List Accent 2" w:uiPriority="72"/>
-    <w:lsdException w:name="Colorful Grid Accent 2" w:uiPriority="73"/>
-    <w:lsdException w:name="Light Shading Accent 3" w:uiPriority="60"/>
-    <w:lsdException w:name="Light List Accent 3" w:uiPriority="61"/>
-    <w:lsdException w:name="Light Grid Accent 3" w:uiPriority="62"/>
-    <w:lsdException w:name="Medium Shading 1 Accent 3" w:uiPriority="63"/>
-    <w:lsdException w:name="Medium Shading 2 Accent 3" w:uiPriority="64"/>
-    <w:lsdException w:name="Medium List 1 Accent 3" w:uiPriority="65"/>
-    <w:lsdException w:name="Medium List 2 Accent 3" w:uiPriority="66"/>
-    <w:lsdException w:name="Medium Grid 1 Accent 3" w:uiPriority="67"/>
-    <w:lsdException w:name="Medium Grid 2 Accent 3" w:uiPriority="68"/>
-    <w:lsdException w:name="Medium Grid 3 Accent 3" w:uiPriority="69"/>
-    <w:lsdException w:name="Dark List Accent 3" w:uiPriority="70"/>
-    <w:lsdException w:name="Colorful Shading Accent 3" w:uiPriority="71"/>
-    <w:lsdException w:name="Colorful List Accent 3" w:uiPriority="72"/>
-    <w:lsdException w:name="Colorful Grid Accent 3" w:uiPriority="73"/>
-    <w:lsdException w:name="Light Shading Accent 4" w:uiPriority="60"/>
-    <w:lsdException w:name="Light List Accent 4" w:uiPriority="61"/>
-    <w:lsdException w:name="Light Grid Accent 4" w:uiPriority="62"/>
-    <w:lsdException w:name="Medium Shading 1 Accent 4" w:uiPriority="63"/>
-    <w:lsdException w:name="Medium Shading 2 Accent 4" w:uiPriority="64"/>
-    <w:lsdException w:name="Medium List 1 Accent 4" w:uiPriority="65"/>
-    <w:lsdException w:name="Medium List 2 Accent 4" w:uiPriority="66"/>
-    <w:lsdException w:name="Medium Grid 1 Accent 4" w:uiPriority="67"/>
-    <w:lsdException w:name="Medium Grid 2 Accent 4" w:uiPriority="68"/>
-    <w:lsdException w:name="Medium Grid 3 Accent 4" w:uiPriority="69"/>
-    <w:lsdException w:name="Dark List Accent 4" w:uiPriority="70"/>
-    <w:lsdException w:name="Colorful Shading Accent 4" w:uiPriority="71"/>
-    <w:lsdException w:name="Colorful List Accent 4" w:uiPriority="72"/>
-    <w:lsdException w:name="Colorful Grid Accent 4" w:uiPriority="73"/>
-    <w:lsdException w:name="Light Shading Accent 5" w:uiPriority="60"/>
-    <w:lsdException w:name="Light List Accent 5" w:uiPriority="61"/>
-    <w:lsdException w:name="Light Grid Accent 5" w:uiPriority="62"/>
-    <w:lsdException w:name="Medium Shading 1 Accent 5" w:uiPriority="63"/>
-    <w:lsdException w:name="Medium Shading 2 Accent 5" w:uiPriority="64"/>
-    <w:lsdException w:name="Medium List 1 Accent 5" w:uiPriority="65"/>
-    <w:lsdException w:name="Medium List 2 Accent 5" w:uiPriority="66"/>
-    <w:lsdException w:name="Medium Grid 1 Accent 5" w:uiPriority="67"/>
-    <w:lsdException w:name="Medium Grid 2 Accent 5" w:uiPriority="68"/>
-    <w:lsdException w:name="Medium Grid 3 Accent 5" w:uiPriority="69"/>
-    <w:lsdException w:name="Dark List Accent 5" w:uiPriority="70"/>
-    <w:lsdException w:name="Colorful Shading Accent 5" w:uiPriority="71"/>
-    <w:lsdException w:name="Colorful List Accent 5" w:uiPriority="72"/>
-    <w:lsdException w:name="Colorful Grid Accent 5" w:uiPriority="73"/>
-    <w:lsdException w:name="Light Shading Accent 6" w:uiPriority="60"/>
-    <w:lsdException w:name="Light List Accent 6" w:uiPriority="61"/>
-    <w:lsdException w:name="Light Grid Accent 6" w:uiPriority="62"/>
-    <w:lsdException w:name="Medium Shading 1 Accent 6" w:uiPriority="63"/>
-    <w:lsdException w:name="Medium Shading 2 Accent 6" w:uiPriority="64"/>
-    <w:lsdException w:name="Medium List 1 Accent 6" w:uiPriority="65"/>
-    <w:lsdException w:name="Medium List 2 Accent 6" w:uiPriority="66"/>
-    <w:lsdException w:name="Medium Grid 1 Accent 6" w:uiPriority="67"/>
-    <w:lsdException w:name="Medium Grid 2 Accent 6" w:uiPriority="68"/>
-    <w:lsdException w:name="Medium Grid 3 Accent 6" w:uiPriority="69"/>
-    <w:lsdException w:name="Dark List Accent 6" w:uiPriority="70"/>
-    <w:lsdException w:name="Colorful Shading Accent 6" w:uiPriority="71"/>
-    <w:lsdException w:name="Colorful List Accent 6" w:uiPriority="72"/>
-    <w:lsdException w:name="Colorful Grid Accent 6" w:uiPriority="73"/>
-    <w:lsdException w:name="Subtle Emphasis" w:uiPriority="19" w:qFormat="1"/>
-    <w:lsdException w:name="Intense Emphasis" w:uiPriority="21" w:qFormat="1"/>
-    <w:lsdException w:name="Subtle Reference" w:uiPriority="31" w:qFormat="1"/>
-    <w:lsdException w:name="Intense Reference" w:uiPriority="32" w:qFormat="1"/>
-    <w:lsdException w:name="Book Title" w:uiPriority="33" w:qFormat="1"/>
-    <w:lsdException w:name="Bibliography" w:semiHidden="1" w:uiPriority="37" w:unhideWhenUsed="1"/>
-    <w:lsdException w:name="TOC Heading" w:semiHidden="1" w:uiPriority="39" w:unhideWhenUsed="1" w:qFormat="1"/>
-    <w:lsdException w:name="Plain Table 1" w:uiPriority="41"/>
-    <w:lsdException w:name="Plain Table 2" w:uiPriority="42"/>
-    <w:lsdException w:name="Plain Table 3" w:uiPriority="43"/>
-    <w:lsdException w:name="Plain Table 4" w:uiPriority="44"/>
-    <w:lsdException w:name="Plain Table 5" w:uiPriority="45"/>
-    <w:lsdException w:name="Grid Table Light" w:uiPriority="40"/>
-    <w:lsdException w:name="Grid Table 1 Light" w:uiPriority="46"/>
-    <w:lsdException w:name="Grid Table 2" w:uiPriority="47"/>
-    <w:lsdException w:name="Grid Table 3" w:uiPriority="48"/>
-    <w:lsdException w:name="Grid Table 4" w:uiPriority="49"/>
-    <w:lsdException w:name="Grid Table 5 Dark" w:uiPriority="50"/>
-    <w:lsdException w:name="Grid Table 6 Colorful" w:uiPriority="51"/>
-    <w:lsdException w:name="Grid Table 7 Colorful" w:uiPriority="52"/>
-    <w:lsdException w:name="Grid Table 1 Light Accent 1" w:uiPriority="46"/>
-    <w:lsdException w:name="Grid Table 2 Accent 1" w:uiPriority="47"/>
-    <w:lsdException w:name="Grid Table 3 Accent 1" w:uiPriority="48"/>
-    <w:lsdException w:name="Grid Table 4 Accent 1" w:uiPriority="49"/>
-    <w:lsdException w:name="Grid Table 5 Dark Accent 1" w:uiPriority="50"/>
-    <w:lsdException w:name="Grid Table 6 Colorful Accent 1" w:uiPriority="51"/>
-    <w:lsdException w:name="Grid Table 7 Colorful Accent 1" w:uiPriority="52"/>
-    <w:lsdException w:name="Grid Table 1 Light Accent 2" w:uiPriority="46"/>
-    <w:lsdException w:name="Grid Table 2 Accent 2" w:uiPriority="47"/>
-    <w:lsdException w:name="Grid Table 3 Accent 2" w:uiPriority="48"/>
-    <w:lsdException w:name="Grid Table 4 Accent 2" w:uiPriority="49"/>
-    <w:lsdException w:name="Grid Table 5 Dark Accent 2" w:uiPriority="50"/>
-    <w:lsdException w:name="Grid Table 6 Colorful Accent 2" w:uiPriority="51"/>
-    <w:lsdException w:name="Grid Table 7 Colorful Accent 2" w:uiPriority="52"/>
-    <w:lsdException w:name="Grid Table 1 Light Accent 3" w:uiPriority="46"/>
-    <w:lsdException w:name="Grid Table 2 Accent 3" w:uiPriority="47"/>
-    <w:lsdException w:name="Grid Table 3 Accent 3" w:uiPriority="48"/>
-    <w:lsdException w:name="Grid Table 4 Accent 3" w:uiPriority="49"/>
-    <w:lsdException w:name="Grid Table 5 Dark Accent 3" w:uiPriority="50"/>
-    <w:lsdException w:name="Grid Table 6 Colorful Accent 3" w:uiPriority="51"/>
-    <w:lsdException w:name="Grid Table 7 Colorful Accent 3" w:uiPriority="52"/>
-    <w:lsdException w:name="Grid Table 1 Light Accent 4" w:uiPriority="46"/>
-    <w:lsdException w:name="Grid Table 2 Accent 4" w:uiPriority="47"/>
-    <w:lsdException w:name="Grid Table 3 Accent 4" w:uiPriority="48"/>
-    <w:lsdException w:name="Grid Table 4 Accent 4" w:uiPriority="49"/>
-    <w:lsdException w:name="Grid Table 5 Dark Accent 4" w:uiPriority="50"/>
-    <w:lsdException w:name="Grid Table 6 Colorful Accent 4" w:uiPriority="51"/>
-    <w:lsdException w:name="Grid Table 7 Colorful Accent 4" w:uiPriority="52"/>
-    <w:lsdException w:name="Grid Table 1 Light Accent 5" w:uiPriority="46"/>
-    <w:lsdException w:name="Grid Table 2 Accent 5" w:uiPriority="47"/>
-    <w:lsdException w:name="Grid Table 3 Accent 5" w:uiPriority="48"/>
-    <w:lsdException w:name="Grid Table 4 Accent 5" w:uiPriority="49"/>
-    <w:lsdException w:name="Grid Table 5 Dark Accent 5" w:uiPriority="50"/>
-    <w:lsdException w:name="Grid Table 6 Colorful Accent 5" w:uiPriority="51"/>
-    <w:lsdException w:name="Grid Table 7 Colorful Accent 5" w:uiPriority="52"/>
-    <w:lsdException w:name="Grid Table 1 Light Accent 6" w:uiPriority="46"/>
-    <w:lsdException w:name="Grid Table 2 Accent 6" w:uiPriority="47"/>
-    <w:lsdException w:name="Grid Table 3 Accent 6" w:uiPriority="48"/>
-    <w:lsdException w:name="Grid Table 4 Accent 6" w:uiPriority="49"/>
-    <w:lsdException w:name="Grid Table 5 Dark Accent 6" w:uiPriority="50"/>
-    <w:lsdException w:name="Grid Table 6 Colorful Accent 6" w:uiPriority="51"/>
-    <w:lsdException w:name="Grid Table 7 Colorful Accent 6" w:uiPriority="52"/>
-    <w:lsdException w:name="List Table 1 Light" w:uiPriority="46"/>
-    <w:lsdException w:name="List Table 2" w:uiPriority="47"/>
-    <w:lsdException w:name="List Table 3" w:uiPriority="48"/>
-    <w:lsdException w:name="List Table 4" w:uiPriority="49"/>
-    <w:lsdException w:name="List Table 5 Dark" w:uiPriority="50"/>
-    <w:lsdException w:name="List Table 6 Colorful" w:uiPriority="51"/>
-    <w:lsdException w:name="List Table 7 Colorful" w:uiPriority="52"/>
-    <w:lsdException w:name="List Table 1 Light Accent 1" w:uiPriority="46"/>
-    <w:lsdException w:name="List Table 2 Accent 1" w:uiPriority="47"/>
-    <w:lsdException w:name="List Table 3 Accent 1" w:uiPriority="48"/>
-    <w:lsdException w:name="List Table 4 Accent 1" w:uiPriority="49"/>
-    <w:lsdException w:name="List Table 5 Dark Accent 1" w:uiPriority="50"/>
-    <w:lsdException w:name="List Table 6 Colorful Accent 1" w:uiPriority="51"/>
-    <w:lsdException w:name="List Table 7 Colorful Accent 1" w:uiPriority="52"/>
-    <w:lsdException w:name="List Table 1 Light Accent 2" w:uiPriority="46"/>
-    <w:lsdException w:name="List Table 2 Accent 2" w:uiPriority="47"/>
-    <w:lsdException w:name="List Table 3 Accent 2" w:uiPriority="48"/>
-    <w:lsdException w:name="List Table 4 Accent 2" w:uiPriority="49"/>
-    <w:lsdException w:name="List Table 5 Dark Accent 2" w:uiPriority="50"/>
-    <w:lsdException w:name="List Table 6 Colorful Accent 2" w:uiPriority="51"/>
-    <w:lsdException w:name="List Table 7 Colorful Accent 2" w:uiPriority="52"/>
-    <w:lsdException w:name="List Table 1 Light Accent 3" w:uiPriority="46"/>
-    <w:lsdException w:name="List Table 2 Accent 3" w:uiPriority="47"/>
-    <w:lsdException w:name="List Table 3 Accent 3" w:uiPriority="48"/>
-    <w:lsdException w:name="List Table 4 Accent 3" w:uiPriority="49"/>
-    <w:lsdException w:name="List Table 5 Dark Accent 3" w:uiPriority="50"/>
-    <w:lsdException w:name="List Table 6 Colorful Accent 3" w:uiPriority="51"/>
-    <w:lsdException w:name="List Table 7 Colorful Accent 3" w:uiPriority="52"/>
-    <w:lsdException w:name="List Table 1 Light Accent 4" w:uiPriority="46"/>
-    <w:lsdException w:name="List Table 2 Accent 4" w:uiPriority="47"/>
-    <w:lsdException w:name="List Table 3 Accent 4" w:uiPriority="48"/>
-    <w:lsdException w:name="List Table 4 Accent 4" w:uiPriority="49"/>
-    <w:lsdException w:name="List Table 5 Dark Accent 4" w:uiPriority="50"/>
-    <w:lsdException w:name="List Table 6 Colorful Accent 4" w:uiPriority="51"/>
-    <w:lsdException w:name="List Table 7 Colorful Accent 4" w:uiPriority="52"/>
-    <w:lsdException w:name="List Table 1 Light Accent 5" w:uiPriority="46"/>
-    <w:lsdException w:name="List Table 2 Accent 5" w:uiPriority="47"/>
-    <w:lsdException w:name="List Table 3 Accent 5" w:uiPriority="48"/>
-    <w:lsdException w:name="List Table 4 Accent 5" w:uiPriority="49"/>
-    <w:lsdException w:name="List Table 5 Dark Accent 5" w:uiPriority="50"/>
-    <w:lsdException w:name="List Table 6 Colorful Accent 5" w:uiPriority="51"/>
-    <w:lsdException w:name="List Table 7 Colorful Accent 5" w:uiPriority="52"/>
-    <w:lsdException w:name="List Table 1 Light Accent 6" w:uiPriority="46"/>
-    <w:lsdException w:name="List Table 2 Accent 6" w:uiPriority="47"/>
-    <w:lsdException w:name="List Table 3 Accent 6" w:uiPriority="48"/>
-    <w:lsdException w:name="List Table 4 Accent 6" w:uiPriority="49"/>
-    <w:lsdException w:name="List Table 5 Dark Accent 6" w:uiPriority="50"/>
-    <w:lsdException w:name="List Table 6 Colorful Accent 6" w:uiPriority="51"/>
-    <w:lsdException w:name="List Table 7 Colorful Accent 6" w:uiPriority="52"/>
-    <w:lsdException w:name="Mention" w:semiHidden="1" w:unhideWhenUsed="1"/>
-    <w:lsdException w:name="Smart Hyperlink" w:semiHidden="1" w:unhideWhenUsed="1"/>
-    <w:lsdException w:name="Hashtag" w:semiHidden="1" w:unhideWhenUsed="1"/>
+  <w:latentStyles w:defLockedState="0" w:defUIPriority="99" w:defSemiHidden="1" w:defUnhideWhenUsed="1" w:defQFormat="0" w:count="267">
+    <w:lsdException w:name="Normal" w:semiHidden="0" w:uiPriority="0" w:unhideWhenUsed="0" w:qFormat="1"/>
+    <w:lsdException w:name="heading 1" w:semiHidden="0" w:uiPriority="9" w:unhideWhenUsed="0" w:qFormat="1"/>
+    <w:lsdException w:name="heading 2" w:uiPriority="9" w:qFormat="1"/>
+    <w:lsdException w:name="heading 3" w:uiPriority="9" w:qFormat="1"/>
+    <w:lsdException w:name="heading 4" w:uiPriority="9" w:qFormat="1"/>
+    <w:lsdException w:name="heading 5" w:uiPriority="9" w:qFormat="1"/>
+    <w:lsdException w:name="heading 6" w:uiPriority="9" w:qFormat="1"/>
+    <w:lsdException w:name="heading 7" w:uiPriority="9" w:qFormat="1"/>
+    <w:lsdException w:name="heading 8" w:uiPriority="9" w:qFormat="1"/>
+    <w:lsdException w:name="heading 9" w:uiPriority="9" w:qFormat="1"/>
+    <w:lsdException w:name="toc 1" w:uiPriority="39"/>
+    <w:lsdException w:name="toc 2" w:uiPriority="39"/>
+    <w:lsdException w:name="toc 3" w:uiPriority="39"/>
+    <w:lsdException w:name="toc 4" w:uiPriority="39"/>
+    <w:lsdException w:name="toc 5" w:uiPriority="39"/>
+    <w:lsdException w:name="toc 6" w:uiPriority="39"/>
+    <w:lsdException w:name="toc 7" w:uiPriority="39"/>
+    <w:lsdException w:name="toc 8" w:uiPriority="39"/>
+    <w:lsdException w:name="toc 9" w:uiPriority="39"/>
+    <w:lsdException w:name="caption" w:uiPriority="35" w:qFormat="1"/>
+    <w:lsdException w:name="Title" w:semiHidden="0" w:uiPriority="10" w:unhideWhenUsed="0" w:qFormat="1"/>
+    <w:lsdException w:name="Default Paragraph Font" w:uiPriority="1"/>
+    <w:lsdException w:name="Subtitle" w:semiHidden="0" w:uiPriority="11" w:unhideWhenUsed="0" w:qFormat="1"/>
+    <w:lsdException w:name="Strong" w:semiHidden="0" w:uiPriority="22" w:unhideWhenUsed="0" w:qFormat="1"/>
+    <w:lsdException w:name="Emphasis" w:semiHidden="0" w:uiPriority="20" w:unhideWhenUsed="0" w:qFormat="1"/>
+    <w:lsdException w:name="Table Grid" w:semiHidden="0" w:uiPriority="59" w:unhideWhenUsed="0"/>
+    <w:lsdException w:name="Placeholder Text" w:unhideWhenUsed="0"/>
+    <w:lsdException w:name="No Spacing" w:semiHidden="0" w:uiPriority="1" w:unhideWhenUsed="0" w:qFormat="1"/>
+    <w:lsdException w:name="Light Shading" w:semiHidden="0" w:uiPriority="60" w:unhideWhenUsed="0"/>
+    <w:lsdException w:name="Light List" w:semiHidden="0" w:uiPriority="61" w:unhideWhenUsed="0"/>
+    <w:lsdException w:name="Light Grid" w:semiHidden="0" w:uiPriority="62" w:unhideWhenUsed="0"/>
+    <w:lsdException w:name="Medium Shading 1" w:semiHidden="0" w:uiPriority="63" w:unhideWhenUsed="0"/>
+    <w:lsdException w:name="Medium Shading 2" w:semiHidden="0" w:uiPriority="64" w:unhideWhenUsed="0"/>
+    <w:lsdException w:name="Medium List 1" w:semiHidden="0" w:uiPriority="65" w:unhideWhenUsed="0"/>
+    <w:lsdException w:name="Medium List 2" w:semiHidden="0" w:uiPriority="66" w:unhideWhenUsed="0"/>
+    <w:lsdException w:name="Medium Grid 1" w:semiHidden="0" w:uiPriority="67" w:unhideWhenUsed="0"/>
+    <w:lsdException w:name="Medium Grid 2" w:semiHidden="0" w:uiPriority="68" w:unhideWhenUsed="0"/>
+    <w:lsdException w:name="Medium Grid 3" w:semiHidden="0" w:uiPriority="69" w:unhideWhenUsed="0"/>
+    <w:lsdException w:name="Dark List" w:semiHidden="0" w:uiPriority="70" w:unhideWhenUsed="0"/>
+    <w:lsdException w:name="Colorful Shading" w:semiHidden="0" w:uiPriority="71" w:unhideWhenUsed="0"/>
+    <w:lsdException w:name="Colorful List" w:semiHidden="0" w:uiPriority="72" w:unhideWhenUsed="0"/>
+    <w:lsdException w:name="Colorful Grid" w:semiHidden="0" w:uiPriority="73" w:unhideWhenUsed="0"/>
+    <w:lsdException w:name="Light Shading Accent 1" w:semiHidden="0" w:uiPriority="60" w:unhideWhenUsed="0"/>
+    <w:lsdException w:name="Light List Accent 1" w:semiHidden="0" w:uiPriority="61" w:unhideWhenUsed="0"/>
+    <w:lsdException w:name="Light Grid Accent 1" w:semiHidden="0" w:uiPriority="62" w:unhideWhenUsed="0"/>
+    <w:lsdException w:name="Medium Shading 1 Accent 1" w:semiHidden="0" w:uiPriority="63" w:unhideWhenUsed="0"/>
+    <w:lsdException w:name="Medium Shading 2 Accent 1" w:semiHidden="0" w:uiPriority="64" w:unhideWhenUsed="0"/>
+    <w:lsdException w:name="Medium List 1 Accent 1" w:semiHidden="0" w:uiPriority="65" w:unhideWhenUsed="0"/>
+    <w:lsdException w:name="Revision" w:unhideWhenUsed="0"/>
+    <w:lsdException w:name="List Paragraph" w:semiHidden="0" w:uiPriority="34" w:unhideWhenUsed="0" w:qFormat="1"/>
+    <w:lsdException w:name="Quote" w:semiHidden="0" w:uiPriority="29" w:unhideWhenUsed="0" w:qFormat="1"/>
+    <w:lsdException w:name="Intense Quote" w:semiHidden="0" w:uiPriority="30" w:unhideWhenUsed="0" w:qFormat="1"/>
+    <w:lsdException w:name="Medium List 2 Accent 1" w:semiHidden="0" w:uiPriority="66" w:unhideWhenUsed="0"/>
+    <w:lsdException w:name="Medium Grid 1 Accent 1" w:semiHidden="0" w:uiPriority="67" w:unhideWhenUsed="0"/>
+    <w:lsdException w:name="Medium Grid 2 Accent 1" w:semiHidden="0" w:uiPriority="68" w:unhideWhenUsed="0"/>
+    <w:lsdException w:name="Medium Grid 3 Accent 1" w:semiHidden="0" w:uiPriority="69" w:unhideWhenUsed="0"/>
+    <w:lsdException w:name="Dark List Accent 1" w:semiHidden="0" w:uiPriority="70" w:unhideWhenUsed="0"/>
+    <w:lsdException w:name="Colorful Shading Accent 1" w:semiHidden="0" w:uiPriority="71" w:unhideWhenUsed="0"/>
+    <w:lsdException w:name="Colorful List Accent 1" w:semiHidden="0" w:uiPriority="72" w:unhideWhenUsed="0"/>
+    <w:lsdException w:name="Colorful Grid Accent 1" w:semiHidden="0" w:uiPriority="73" w:unhideWhenUsed="0"/>
+    <w:lsdException w:name="Light Shading Accent 2" w:semiHidden="0" w:uiPriority="60" w:unhideWhenUsed="0"/>
+    <w:lsdException w:name="Light List Accent 2" w:semiHidden="0" w:uiPriority="61" w:unhideWhenUsed="0"/>
+    <w:lsdException w:name="Light Grid Accent 2" w:semiHidden="0" w:uiPriority="62" w:unhideWhenUsed="0"/>
+    <w:lsdException w:name="Medium Shading 1 Accent 2" w:semiHidden="0" w:uiPriority="63" w:unhideWhenUsed="0"/>
+    <w:lsdException w:name="Medium Shading 2 Accent 2" w:semiHidden="0" w:uiPriority="64" w:unhideWhenUsed="0"/>
+    <w:lsdException w:name="Medium List 1 Accent 2" w:semiHidden="0" w:uiPriority="65" w:unhideWhenUsed="0"/>
+    <w:lsdException w:name="Medium List 2 Accent 2" w:semiHidden="0" w:uiPriority="66" w:unhideWhenUsed="0"/>
+    <w:lsdException w:name="Medium Grid 1 Accent 2" w:semiHidden="0" w:uiPriority="67" w:unhideWhenUsed="0"/>
+    <w:lsdException w:name="Medium Grid 2 Accent 2" w:semiHidden="0" w:uiPriority="68" w:unhideWhenUsed="0"/>
+    <w:lsdException w:name="Medium Grid 3 Accent 2" w:semiHidden="0" w:uiPriority="69" w:unhideWhenUsed="0"/>
+    <w:lsdException w:name="Dark List Accent 2" w:semiHidden="0" w:uiPriority="70" w:unhideWhenUsed="0"/>
+    <w:lsdException w:name="Colorful Shading Accent 2" w:semiHidden="0" w:uiPriority="71" w:unhideWhenUsed="0"/>
+    <w:lsdException w:name="Colorful List Accent 2" w:semiHidden="0" w:uiPriority="72" w:unhideWhenUsed="0"/>
+    <w:lsdException w:name="Colorful Grid Accent 2" w:semiHidden="0" w:uiPriority="73" w:unhideWhenUsed="0"/>
+    <w:lsdException w:name="Light Shading Accent 3" w:semiHidden="0" w:uiPriority="60" w:unhideWhenUsed="0"/>
+    <w:lsdException w:name="Light List Accent 3" w:semiHidden="0" w:uiPriority="61" w:unhideWhenUsed="0"/>
+    <w:lsdException w:name="Light Grid Accent 3" w:semiHidden="0" w:uiPriority="62" w:unhideWhenUsed="0"/>
+    <w:lsdException w:name="Medium Shading 1 Accent 3" w:semiHidden="0" w:uiPriority="63" w:unhideWhenUsed="0"/>
+    <w:lsdException w:name="Medium Shading 2 Accent 3" w:semiHidden="0" w:uiPriority="64" w:unhideWhenUsed="0"/>
+    <w:lsdException w:name="Medium List 1 Accent 3" w:semiHidden="0" w:uiPriority="65" w:unhideWhenUsed="0"/>
+    <w:lsdException w:name="Medium List 2 Accent 3" w:semiHidden="0" w:uiPriority="66" w:unhideWhenUsed="0"/>
+    <w:lsdException w:name="Medium Grid 1 Accent 3" w:semiHidden="0" w:uiPriority="67" w:unhideWhenUsed="0"/>
+    <w:lsdException w:name="Medium Grid 2 Accent 3" w:semiHidden="0" w:uiPriority="68" w:unhideWhenUsed="0"/>
+    <w:lsdException w:name="Medium Grid 3 Accent 3" w:semiHidden="0" w:uiPriority="69" w:unhideWhenUsed="0"/>
+    <w:lsdException w:name="Dark List Accent 3" w:semiHidden="0" w:uiPriority="70" w:unhideWhenUsed="0"/>
+    <w:lsdException w:name="Colorful Shading Accent 3" w:semiHidden="0" w:uiPriority="71" w:unhideWhenUsed="0"/>
+    <w:lsdException w:name="Colorful List Accent 3" w:semiHidden="0" w:uiPriority="72" w:unhideWhenUsed="0"/>
+    <w:lsdException w:name="Colorful Grid Accent 3" w:semiHidden="0" w:uiPriority="73" w:unhideWhenUsed="0"/>
+    <w:lsdException w:name="Light Shading Accent 4" w:semiHidden="0" w:uiPriority="60" w:unhideWhenUsed="0"/>
+    <w:lsdException w:name="Light List Accent 4" w:semiHidden="0" w:uiPriority="61" w:unhideWhenUsed="0"/>
+    <w:lsdException w:name="Light Grid Accent 4" w:semiHidden="0" w:uiPriority="62" w:unhideWhenUsed="0"/>
+    <w:lsdException w:name="Medium Shading 1 Accent 4" w:semiHidden="0" w:uiPriority="63" w:unhideWhenUsed="0"/>
+    <w:lsdException w:name="Medium Shading 2 Accent 4" w:semiHidden="0" w:uiPriority="64" w:unhideWhenUsed="0"/>
+    <w:lsdException w:name="Medium List 1 Accent 4" w:semiHidden="0" w:uiPriority="65" w:unhideWhenUsed="0"/>
+    <w:lsdException w:name="Medium List 2 Accent 4" w:semiHidden="0" w:uiPriority="66" w:unhideWhenUsed="0"/>
+    <w:lsdException w:name="Medium Grid 1 Accent 4" w:semiHidden="0" w:uiPriority="67" w:unhideWhenUsed="0"/>
+    <w:lsdException w:name="Medium Grid 2 Accent 4" w:semiHidden="0" w:uiPriority="68" w:unhideWhenUsed="0"/>
+    <w:lsdException w:name="Medium Grid 3 Accent 4" w:semiHidden="0" w:uiPriority="69" w:unhideWhenUsed="0"/>
+    <w:lsdException w:name="Dark List Accent 4" w:semiHidden="0" w:uiPriority="70" w:unhideWhenUsed="0"/>
+    <w:lsdException w:name="Colorful Shading Accent 4" w:semiHidden="0" w:uiPriority="71" w:unhideWhenUsed="0"/>
+    <w:lsdException w:name="Colorful List Accent 4" w:semiHidden="0" w:uiPriority="72" w:unhideWhenUsed="0"/>
+    <w:lsdException w:name="Colorful Grid Accent 4" w:semiHidden="0" w:uiPriority="73" w:unhideWhenUsed="0"/>
+    <w:lsdException w:name="Light Shading Accent 5" w:semiHidden="0" w:uiPriority="60" w:unhideWhenUsed="0"/>
+    <w:lsdException w:name="Light List Accent 5" w:semiHidden="0" w:uiPriority="61" w:unhideWhenUsed="0"/>
+    <w:lsdException w:name="Light Grid Accent 5" w:semiHidden="0" w:uiPriority="62" w:unhideWhenUsed="0"/>
+    <w:lsdException w:name="Medium Shading 1 Accent 5" w:semiHidden="0" w:uiPriority="63" w:unhideWhenUsed="0"/>
+    <w:lsdException w:name="Medium Shading 2 Accent 5" w:semiHidden="0" w:uiPriority="64" w:unhideWhenUsed="0"/>
+    <w:lsdException w:name="Medium List 1 Accent 5" w:semiHidden="0" w:uiPriority="65" w:unhideWhenUsed="0"/>
+    <w:lsdException w:name="Medium List 2 Accent 5" w:semiHidden="0" w:uiPriority="66" w:unhideWhenUsed="0"/>
+    <w:lsdException w:name="Medium Grid 1 Accent 5" w:semiHidden="0" w:uiPriority="67" w:unhideWhenUsed="0"/>
+    <w:lsdException w:name="Medium Grid 2 Accent 5" w:semiHidden="0" w:uiPriority="68" w:unhideWhenUsed="0"/>
+    <w:lsdException w:name="Medium Grid 3 Accent 5" w:semiHidden="0" w:uiPriority="69" w:unhideWhenUsed="0"/>
+    <w:lsdException w:name="Dark List Accent 5" w:semiHidden="0" w:uiPriority="70" w:unhideWhenUsed="0"/>
+    <w:lsdException w:name="Colorful Shading Accent 5" w:semiHidden="0" w:uiPriority="71" w:unhideWhenUsed="0"/>
+    <w:lsdException w:name="Colorful List Accent 5" w:semiHidden="0" w:uiPriority="72" w:unhideWhenUsed="0"/>
+    <w:lsdException w:name="Colorful Grid Accent 5" w:semiHidden="0" w:uiPriority="73" w:unhideWhenUsed="0"/>
+    <w:lsdException w:name="Light Shading Accent 6" w:semiHidden="0" w:uiPriority="60" w:unhideWhenUsed="0"/>
+    <w:lsdException w:name="Light List Accent 6" w:semiHidden="0" w:uiPriority="61" w:unhideWhenUsed="0"/>
+    <w:lsdException w:name="Light Grid Accent 6" w:semiHidden="0" w:uiPriority="62" w:unhideWhenUsed="0"/>
+    <w:lsdException w:name="Medium Shading 1 Accent 6" w:semiHidden="0" w:uiPriority="63" w:unhideWhenUsed="0"/>
+    <w:lsdException w:name="Medium Shading 2 Accent 6" w:semiHidden="0" w:uiPriority="64" w:unhideWhenUsed="0"/>
+    <w:lsdException w:name="Medium List 1 Accent 6" w:semiHidden="0" w:uiPriority="65" w:unhideWhenUsed="0"/>
+    <w:lsdException w:name="Medium List 2 Accent 6" w:semiHidden="0" w:uiPriority="66" w:unhideWhenUsed="0"/>
+    <w:lsdException w:name="Medium Grid 1 Accent 6" w:semiHidden="0" w:uiPriority="67" w:unhideWhenUsed="0"/>
+    <w:lsdException w:name="Medium Grid 2 Accent 6" w:semiHidden="0" w:uiPriority="68" w:unhideWhenUsed="0"/>
+    <w:lsdException w:name="Medium Grid 3 Accent 6" w:semiHidden="0" w:uiPriority="69" w:unhideWhenUsed="0"/>
+    <w:lsdException w:name="Dark List Accent 6" w:semiHidden="0" w:uiPriority="70" w:unhideWhenUsed="0"/>
+    <w:lsdException w:name="Colorful Shading Accent 6" w:semiHidden="0" w:uiPriority="71" w:unhideWhenUsed="0"/>
+    <w:lsdException w:name="Colorful List Accent 6" w:semiHidden="0" w:uiPriority="72" w:unhideWhenUsed="0"/>
+    <w:lsdException w:name="Colorful Grid Accent 6" w:semiHidden="0" w:uiPriority="73" w:unhideWhenUsed="0"/>
+    <w:lsdException w:name="Subtle Emphasis" w:semiHidden="0" w:uiPriority="19" w:unhideWhenUsed="0" w:qFormat="1"/>
+    <w:lsdException w:name="Intense Emphasis" w:semiHidden="0" w:uiPriority="21" w:unhideWhenUsed="0" w:qFormat="1"/>
+    <w:lsdException w:name="Subtle Reference" w:semiHidden="0" w:uiPriority="31" w:unhideWhenUsed="0" w:qFormat="1"/>
+    <w:lsdException w:name="Intense Reference" w:semiHidden="0" w:uiPriority="32" w:unhideWhenUsed="0" w:qFormat="1"/>
+    <w:lsdException w:name="Book Title" w:semiHidden="0" w:uiPriority="33" w:unhideWhenUsed="0" w:qFormat="1"/>
+    <w:lsdException w:name="Bibliography" w:uiPriority="37"/>
+    <w:lsdException w:name="TOC Heading" w:uiPriority="39" w:qFormat="1"/>
   </w:latentStyles>
-  <w:style w:type="paragraph" w:default="1" w:styleId="Normal">
+  <w:style w:type="paragraph" w:default="1" w:styleId="a">
     <w:name w:val="Normal"/>
     <w:qFormat/>
     <w:rsid w:val="004A17A3"/>
   </w:style>
-  <w:style w:type="character" w:default="1" w:styleId="DefaultParagraphFont">
+  <w:style w:type="character" w:default="1" w:styleId="a0">
     <w:name w:val="Default Paragraph Font"/>
     <w:uiPriority w:val="1"/>
     <w:semiHidden/>
     <w:unhideWhenUsed/>
   </w:style>
-  <w:style w:type="table" w:default="1" w:styleId="TableNormal">
+  <w:style w:type="table" w:default="1" w:styleId="a1">
     <w:name w:val="Normal Table"/>
     <w:uiPriority w:val="99"/>
     <w:semiHidden/>
     <w:unhideWhenUsed/>
+    <w:qFormat/>
     <w:tblPr>
       <w:tblInd w:w="0" w:type="dxa"/>
       <w:tblCellMar>
@@ -27124,17 +26791,17 @@
       </w:tblCellMar>
     </w:tblPr>
   </w:style>
-  <w:style w:type="numbering" w:default="1" w:styleId="NoList">
+  <w:style w:type="numbering" w:default="1" w:styleId="a2">
     <w:name w:val="No List"/>
     <w:uiPriority w:val="99"/>
     <w:semiHidden/>
     <w:unhideWhenUsed/>
   </w:style>
-  <w:style w:type="paragraph" w:styleId="Title">
+  <w:style w:type="paragraph" w:styleId="a3">
     <w:name w:val="Title"/>
-    <w:basedOn w:val="Normal"/>
-    <w:next w:val="Normal"/>
-    <w:link w:val="TitleChar"/>
+    <w:basedOn w:val="a"/>
+    <w:next w:val="a"/>
+    <w:link w:val="a4"/>
     <w:uiPriority w:val="10"/>
     <w:qFormat/>
     <w:rsid w:val="004A17A3"/>
@@ -27150,10 +26817,10 @@
       <w:szCs w:val="56"/>
     </w:rPr>
   </w:style>
-  <w:style w:type="character" w:customStyle="1" w:styleId="TitleChar">
-    <w:name w:val="Title Char"/>
-    <w:basedOn w:val="DefaultParagraphFont"/>
-    <w:link w:val="Title"/>
+  <w:style w:type="character" w:customStyle="1" w:styleId="a4">
+    <w:name w:val="תואר תו"/>
+    <w:basedOn w:val="a0"/>
+    <w:link w:val="a3"/>
     <w:uiPriority w:val="10"/>
     <w:rsid w:val="004A17A3"/>
     <w:rPr>
@@ -27164,11 +26831,11 @@
       <w:szCs w:val="56"/>
     </w:rPr>
   </w:style>
-  <w:style w:type="paragraph" w:styleId="Subtitle">
+  <w:style w:type="paragraph" w:styleId="a5">
     <w:name w:val="Subtitle"/>
-    <w:basedOn w:val="Normal"/>
-    <w:next w:val="Normal"/>
-    <w:link w:val="SubtitleChar"/>
+    <w:basedOn w:val="a"/>
+    <w:next w:val="a"/>
+    <w:link w:val="a6"/>
     <w:uiPriority w:val="11"/>
     <w:qFormat/>
     <w:rsid w:val="004A17A3"/>
@@ -27184,10 +26851,10 @@
       <w:spacing w:val="15"/>
     </w:rPr>
   </w:style>
-  <w:style w:type="character" w:customStyle="1" w:styleId="SubtitleChar">
-    <w:name w:val="Subtitle Char"/>
-    <w:basedOn w:val="DefaultParagraphFont"/>
-    <w:link w:val="Subtitle"/>
+  <w:style w:type="character" w:customStyle="1" w:styleId="a6">
+    <w:name w:val="כותרת משנה תו"/>
+    <w:basedOn w:val="a0"/>
+    <w:link w:val="a5"/>
     <w:uiPriority w:val="11"/>
     <w:rsid w:val="004A17A3"/>
     <w:rPr>
@@ -27196,9 +26863,9 @@
       <w:spacing w:val="15"/>
     </w:rPr>
   </w:style>
-  <w:style w:type="character" w:styleId="PlaceholderText">
+  <w:style w:type="character" w:styleId="a7">
     <w:name w:val="Placeholder Text"/>
-    <w:basedOn w:val="DefaultParagraphFont"/>
+    <w:basedOn w:val="a0"/>
     <w:uiPriority w:val="99"/>
     <w:semiHidden/>
     <w:rsid w:val="004A17A3"/>
@@ -27206,10 +26873,10 @@
       <w:color w:val="808080"/>
     </w:rPr>
   </w:style>
-  <w:style w:type="paragraph" w:styleId="BalloonText">
+  <w:style w:type="paragraph" w:styleId="a8">
     <w:name w:val="Balloon Text"/>
-    <w:basedOn w:val="Normal"/>
-    <w:link w:val="BalloonTextChar"/>
+    <w:basedOn w:val="a"/>
+    <w:link w:val="a9"/>
     <w:uiPriority w:val="99"/>
     <w:semiHidden/>
     <w:unhideWhenUsed/>
@@ -27223,10 +26890,10 @@
       <w:szCs w:val="16"/>
     </w:rPr>
   </w:style>
-  <w:style w:type="character" w:customStyle="1" w:styleId="BalloonTextChar">
-    <w:name w:val="Balloon Text Char"/>
-    <w:basedOn w:val="DefaultParagraphFont"/>
-    <w:link w:val="BalloonText"/>
+  <w:style w:type="character" w:customStyle="1" w:styleId="a9">
+    <w:name w:val="טקסט בלונים תו"/>
+    <w:basedOn w:val="a0"/>
+    <w:link w:val="a8"/>
     <w:uiPriority w:val="99"/>
     <w:semiHidden/>
     <w:rsid w:val="004A17A3"/>
@@ -27238,7 +26905,7 @@
   </w:style>
   <w:style w:type="character" w:styleId="Hyperlink">
     <w:name w:val="Hyperlink"/>
-    <w:basedOn w:val="DefaultParagraphFont"/>
+    <w:basedOn w:val="a0"/>
     <w:uiPriority w:val="99"/>
     <w:unhideWhenUsed/>
     <w:rsid w:val="00D30FC3"/>
@@ -27247,9 +26914,9 @@
       <w:u w:val="single"/>
     </w:rPr>
   </w:style>
-  <w:style w:type="paragraph" w:styleId="ListParagraph">
+  <w:style w:type="paragraph" w:styleId="aa">
     <w:name w:val="List Paragraph"/>
-    <w:basedOn w:val="Normal"/>
+    <w:basedOn w:val="a"/>
     <w:uiPriority w:val="34"/>
     <w:qFormat/>
     <w:rsid w:val="006F68CC"/>
@@ -27549,7 +27216,7 @@
 </file>
 
 <file path=customXml/itemProps1.xml><?xml version="1.0" encoding="utf-8"?>
-<ds:datastoreItem xmlns:ds="http://schemas.openxmlformats.org/officeDocument/2006/customXml" ds:itemID="{9E3CA33D-4D2F-41B3-9ED7-2AB471925141}">
+<ds:datastoreItem xmlns:ds="http://schemas.openxmlformats.org/officeDocument/2006/customXml" ds:itemID="{1254C595-7235-4030-A241-BA6CE255BB0D}">
   <ds:schemaRefs>
     <ds:schemaRef ds:uri="http://schemas.openxmlformats.org/officeDocument/2006/bibliography"/>
   </ds:schemaRefs>

</xml_diff>